<commit_message>
A.Abram - updated dates on development plan
</commit_message>
<xml_diff>
--- a/Phase3/Development Plan.docx
+++ b/Phase3/Development Plan.docx
@@ -124,7 +124,7 @@
               <w:jc w:val="center"/>
             </w:pPr>
             <w:r>
-              <w:t>3</w:t>
+              <w:t>10</w:t>
             </w:r>
           </w:p>
         </w:tc>
@@ -360,7 +360,10 @@
               <w:jc w:val="center"/>
             </w:pPr>
             <w:r>
-              <w:t>10</w:t>
+              <w:t>1</w:t>
+            </w:r>
+            <w:r>
+              <w:t>7</w:t>
             </w:r>
           </w:p>
         </w:tc>
@@ -463,31 +466,6 @@
               <w:ind w:left="166" w:hanging="166"/>
             </w:pPr>
             <w:r>
-              <w:t>GPS</w:t>
-            </w:r>
-          </w:p>
-          <w:p>
-            <w:pPr>
-              <w:pStyle w:val="ListParagraph"/>
-              <w:numPr>
-                <w:ilvl w:val="0"/>
-                <w:numId w:val="7"/>
-              </w:numPr>
-            </w:pPr>
-            <w:r>
-              <w:t>GPS receives destination, in correct format</w:t>
-            </w:r>
-          </w:p>
-          <w:p>
-            <w:pPr>
-              <w:pStyle w:val="ListParagraph"/>
-              <w:numPr>
-                <w:ilvl w:val="0"/>
-                <w:numId w:val="1"/>
-              </w:numPr>
-              <w:ind w:left="166" w:hanging="166"/>
-            </w:pPr>
-            <w:r>
               <w:t>O</w:t>
             </w:r>
             <w:r>
@@ -613,8 +591,10 @@
               </w:numPr>
               <w:ind w:left="207" w:hanging="180"/>
             </w:pPr>
-            <w:r>
-              <w:t>System will receive destination information</w:t>
+            <w:bookmarkStart w:id="0" w:name="_GoBack"/>
+            <w:bookmarkEnd w:id="0"/>
+            <w:r>
+              <w:t>System will receive live engine data</w:t>
             </w:r>
             <w:r>
               <w:t>.</w:t>
@@ -630,29 +610,10 @@
               <w:ind w:left="207" w:hanging="180"/>
             </w:pPr>
             <w:r>
-              <w:t>System will receive live engine data</w:t>
-            </w:r>
-            <w:r>
-              <w:t>.</w:t>
-            </w:r>
-          </w:p>
-          <w:p>
-            <w:pPr>
-              <w:pStyle w:val="ListParagraph"/>
-              <w:numPr>
-                <w:ilvl w:val="0"/>
-                <w:numId w:val="8"/>
-              </w:numPr>
-              <w:ind w:left="207" w:hanging="180"/>
-            </w:pPr>
-            <w:r>
-              <w:t xml:space="preserve">Final copy of project description will be sent to </w:t>
-            </w:r>
-            <w:r>
-              <w:rPr>
-                <w:highlight w:val="yellow"/>
-              </w:rPr>
-              <w:t>Jeanne Miller</w:t>
+              <w:t>Final copy of project description will be sent to</w:t>
+            </w:r>
+            <w:r>
+              <w:t xml:space="preserve"> Dr. Na</w:t>
             </w:r>
             <w:r>
               <w:t>.</w:t>
@@ -705,7 +666,7 @@
               <w:jc w:val="center"/>
             </w:pPr>
             <w:r>
-              <w:t>17</w:t>
+              <w:t>24</w:t>
             </w:r>
           </w:p>
         </w:tc>
@@ -832,10 +793,19 @@
               <w:ind w:left="166" w:hanging="166"/>
             </w:pPr>
             <w:r>
-              <w:t>GPS</w:t>
-            </w:r>
-            <w:r>
-              <w:t xml:space="preserve"> </w:t>
+              <w:t xml:space="preserve">GPS </w:t>
+            </w:r>
+          </w:p>
+          <w:p>
+            <w:pPr>
+              <w:pStyle w:val="ListParagraph"/>
+              <w:numPr>
+                <w:ilvl w:val="0"/>
+                <w:numId w:val="51"/>
+              </w:numPr>
+            </w:pPr>
+            <w:r>
+              <w:t>GPS receive destination, in correct format</w:t>
             </w:r>
           </w:p>
           <w:p>
@@ -897,10 +867,7 @@
               </w:numPr>
             </w:pPr>
             <w:r>
-              <w:t>Build</w:t>
-            </w:r>
-            <w:r>
-              <w:t xml:space="preserve"> basic interface per GUI prototype images</w:t>
+              <w:t>Build basic interface per GUI prototype images</w:t>
             </w:r>
           </w:p>
           <w:p>
@@ -1019,6 +986,19 @@
             </w:r>
             <w:r>
               <w:t>.</w:t>
+            </w:r>
+          </w:p>
+          <w:p>
+            <w:pPr>
+              <w:pStyle w:val="ListParagraph"/>
+              <w:numPr>
+                <w:ilvl w:val="0"/>
+                <w:numId w:val="1"/>
+              </w:numPr>
+              <w:ind w:left="207" w:hanging="180"/>
+            </w:pPr>
+            <w:r>
+              <w:t>System will receive destination information.</w:t>
             </w:r>
           </w:p>
           <w:p>
@@ -1089,7 +1069,21 @@
               <w:bottom w:val="single" w:sz="12" w:space="0" w:color="auto"/>
             </w:tcBorders>
           </w:tcPr>
-          <w:p/>
+          <w:p>
+            <w:pPr>
+              <w:rPr>
+                <w:b/>
+                <w:bCs/>
+              </w:rPr>
+            </w:pPr>
+            <w:r>
+              <w:rPr>
+                <w:b/>
+                <w:bCs/>
+              </w:rPr>
+              <w:t>Mar</w:t>
+            </w:r>
+          </w:p>
         </w:tc>
         <w:tc>
           <w:tcPr>
@@ -1104,7 +1098,7 @@
               <w:jc w:val="center"/>
             </w:pPr>
             <w:r>
-              <w:t>24</w:t>
+              <w:t>2</w:t>
             </w:r>
           </w:p>
         </w:tc>
@@ -1155,6 +1149,7 @@
               <w:ind w:left="166" w:hanging="166"/>
             </w:pPr>
             <w:r>
+              <w:lastRenderedPageBreak/>
               <w:t xml:space="preserve">Parking </w:t>
             </w:r>
             <w:r>
@@ -1220,10 +1215,7 @@
               <w:ind w:left="166" w:hanging="166"/>
             </w:pPr>
             <w:r>
-              <w:t>GPS</w:t>
-            </w:r>
-            <w:r>
-              <w:t xml:space="preserve"> </w:t>
+              <w:t xml:space="preserve">GPS </w:t>
             </w:r>
           </w:p>
           <w:p>
@@ -1321,6 +1313,7 @@
               <w:ind w:left="207" w:hanging="180"/>
             </w:pPr>
             <w:r>
+              <w:lastRenderedPageBreak/>
               <w:t>System will detect when driver is changing lanes</w:t>
             </w:r>
             <w:r>
@@ -1337,6 +1330,7 @@
               <w:ind w:left="207" w:hanging="180"/>
             </w:pPr>
             <w:r>
+              <w:lastRenderedPageBreak/>
               <w:t>User will not hear audible tone when changing lanes</w:t>
             </w:r>
             <w:r>
@@ -1533,13 +1527,6 @@
                 <w:bCs/>
               </w:rPr>
             </w:pPr>
-            <w:r>
-              <w:rPr>
-                <w:b/>
-                <w:bCs/>
-              </w:rPr>
-              <w:t>Mar</w:t>
-            </w:r>
           </w:p>
         </w:tc>
         <w:tc>
@@ -1555,7 +1542,7 @@
               <w:jc w:val="center"/>
             </w:pPr>
             <w:r>
-              <w:t>2</w:t>
+              <w:t>9</w:t>
             </w:r>
           </w:p>
         </w:tc>
@@ -1676,10 +1663,7 @@
               <w:ind w:left="166" w:hanging="166"/>
             </w:pPr>
             <w:r>
-              <w:t>OBD</w:t>
-            </w:r>
-            <w:r>
-              <w:t xml:space="preserve"> </w:t>
+              <w:t xml:space="preserve">OBD </w:t>
             </w:r>
           </w:p>
           <w:p>
@@ -1740,32 +1724,32 @@
               </w:numPr>
             </w:pPr>
             <w:r>
+              <w:t>Configure GUI to interact with Music Player</w:t>
+            </w:r>
+          </w:p>
+          <w:p>
+            <w:pPr>
+              <w:pStyle w:val="ListParagraph"/>
+              <w:numPr>
+                <w:ilvl w:val="0"/>
+                <w:numId w:val="24"/>
+              </w:numPr>
+            </w:pPr>
+            <w:r>
+              <w:t>Configure GUI to interact with GPS</w:t>
+            </w:r>
+          </w:p>
+          <w:p>
+            <w:pPr>
+              <w:pStyle w:val="ListParagraph"/>
+              <w:numPr>
+                <w:ilvl w:val="0"/>
+                <w:numId w:val="42"/>
+              </w:numPr>
+              <w:ind w:left="166" w:hanging="180"/>
+            </w:pPr>
+            <w:r>
               <w:lastRenderedPageBreak/>
-              <w:t>Configure GUI to interact with Music Player</w:t>
-            </w:r>
-          </w:p>
-          <w:p>
-            <w:pPr>
-              <w:pStyle w:val="ListParagraph"/>
-              <w:numPr>
-                <w:ilvl w:val="0"/>
-                <w:numId w:val="24"/>
-              </w:numPr>
-            </w:pPr>
-            <w:r>
-              <w:t>Configure GUI to interact with GPS</w:t>
-            </w:r>
-          </w:p>
-          <w:p>
-            <w:pPr>
-              <w:pStyle w:val="ListParagraph"/>
-              <w:numPr>
-                <w:ilvl w:val="0"/>
-                <w:numId w:val="42"/>
-              </w:numPr>
-              <w:ind w:left="166" w:hanging="180"/>
-            </w:pPr>
-            <w:r>
               <w:t>Hardware Purchases</w:t>
             </w:r>
           </w:p>
@@ -1912,23 +1896,23 @@
               <w:ind w:left="207" w:hanging="180"/>
             </w:pPr>
             <w:r>
+              <w:t>System will display an error when it is unable to clear engine codes</w:t>
+            </w:r>
+            <w:r>
+              <w:t>.</w:t>
+            </w:r>
+          </w:p>
+          <w:p>
+            <w:pPr>
+              <w:pStyle w:val="ListParagraph"/>
+              <w:numPr>
+                <w:ilvl w:val="0"/>
+                <w:numId w:val="1"/>
+              </w:numPr>
+              <w:ind w:left="207" w:hanging="180"/>
+            </w:pPr>
+            <w:r>
               <w:lastRenderedPageBreak/>
-              <w:t>System will display an error when it is unable to clear engine codes</w:t>
-            </w:r>
-            <w:r>
-              <w:t>.</w:t>
-            </w:r>
-          </w:p>
-          <w:p>
-            <w:pPr>
-              <w:pStyle w:val="ListParagraph"/>
-              <w:numPr>
-                <w:ilvl w:val="0"/>
-                <w:numId w:val="1"/>
-              </w:numPr>
-              <w:ind w:left="207" w:hanging="180"/>
-            </w:pPr>
-            <w:r>
               <w:t>User will be able to interact with GPS via GPS GUI screen</w:t>
             </w:r>
             <w:r>
@@ -1995,7 +1979,7 @@
               <w:jc w:val="center"/>
             </w:pPr>
             <w:r>
-              <w:t>9</w:t>
+              <w:t>16</w:t>
             </w:r>
           </w:p>
         </w:tc>
@@ -2162,8 +2146,6 @@
             <w:r>
               <w:t>OBD</w:t>
             </w:r>
-            <w:bookmarkStart w:id="0" w:name="_GoBack"/>
-            <w:bookmarkEnd w:id="0"/>
           </w:p>
           <w:p>
             <w:pPr>
@@ -2471,7 +2453,7 @@
               <w:jc w:val="center"/>
             </w:pPr>
             <w:r>
-              <w:t>16</w:t>
+              <w:t>23</w:t>
             </w:r>
           </w:p>
         </w:tc>
@@ -2582,7 +2564,7 @@
               <w:jc w:val="center"/>
             </w:pPr>
             <w:r>
-              <w:t>23</w:t>
+              <w:t>30</w:t>
             </w:r>
           </w:p>
         </w:tc>
@@ -2654,7 +2636,21 @@
               <w:bottom w:val="single" w:sz="12" w:space="0" w:color="auto"/>
             </w:tcBorders>
           </w:tcPr>
-          <w:p/>
+          <w:p>
+            <w:pPr>
+              <w:rPr>
+                <w:b/>
+                <w:bCs/>
+              </w:rPr>
+            </w:pPr>
+            <w:r>
+              <w:rPr>
+                <w:b/>
+                <w:bCs/>
+              </w:rPr>
+              <w:t>Apr</w:t>
+            </w:r>
+          </w:p>
         </w:tc>
         <w:tc>
           <w:tcPr>
@@ -2669,7 +2665,7 @@
               <w:jc w:val="center"/>
             </w:pPr>
             <w:r>
-              <w:t>30</w:t>
+              <w:t>6</w:t>
             </w:r>
           </w:p>
         </w:tc>
@@ -2771,23 +2767,23 @@
               <w:ind w:left="207" w:hanging="180"/>
             </w:pPr>
             <w:r>
+              <w:t>Parking Collision Detection Test Cases will be run</w:t>
+            </w:r>
+            <w:r>
+              <w:t>.</w:t>
+            </w:r>
+          </w:p>
+          <w:p>
+            <w:pPr>
+              <w:pStyle w:val="ListParagraph"/>
+              <w:numPr>
+                <w:ilvl w:val="0"/>
+                <w:numId w:val="1"/>
+              </w:numPr>
+              <w:ind w:left="207" w:hanging="180"/>
+            </w:pPr>
+            <w:r>
               <w:lastRenderedPageBreak/>
-              <w:t>Parking Collision Detection Test Cases will be run</w:t>
-            </w:r>
-            <w:r>
-              <w:t>.</w:t>
-            </w:r>
-          </w:p>
-          <w:p>
-            <w:pPr>
-              <w:pStyle w:val="ListParagraph"/>
-              <w:numPr>
-                <w:ilvl w:val="0"/>
-                <w:numId w:val="1"/>
-              </w:numPr>
-              <w:ind w:left="207" w:hanging="180"/>
-            </w:pPr>
-            <w:r>
               <w:t>Parking Collision Detection Test Case results will be documented</w:t>
             </w:r>
             <w:r>
@@ -2811,14 +2807,6 @@
                 <w:bCs/>
               </w:rPr>
             </w:pPr>
-            <w:r>
-              <w:rPr>
-                <w:b/>
-                <w:bCs/>
-              </w:rPr>
-              <w:lastRenderedPageBreak/>
-              <w:t>Apr</w:t>
-            </w:r>
           </w:p>
         </w:tc>
         <w:tc>
@@ -2834,7 +2822,7 @@
               <w:jc w:val="center"/>
             </w:pPr>
             <w:r>
-              <w:t>6</w:t>
+              <w:t>13</w:t>
             </w:r>
           </w:p>
         </w:tc>
@@ -2904,10 +2892,7 @@
               <w:ind w:left="207" w:hanging="180"/>
             </w:pPr>
             <w:r>
-              <w:t>Music Player</w:t>
-            </w:r>
-            <w:r>
-              <w:t xml:space="preserve"> Test Cases will be run</w:t>
+              <w:t>Music Player Test Cases will be run</w:t>
             </w:r>
             <w:r>
               <w:t>.</w:t>
@@ -2923,10 +2908,7 @@
               <w:ind w:left="207" w:hanging="180"/>
             </w:pPr>
             <w:r>
-              <w:t>Music Player</w:t>
-            </w:r>
-            <w:r>
-              <w:t xml:space="preserve"> Test Case results will be documented</w:t>
+              <w:t>Music Player Test Case results will be documented</w:t>
             </w:r>
             <w:r>
               <w:t>.</w:t>
@@ -2942,10 +2924,7 @@
               <w:ind w:left="207" w:hanging="180"/>
             </w:pPr>
             <w:r>
-              <w:t>GPS</w:t>
-            </w:r>
-            <w:r>
-              <w:t xml:space="preserve"> Test Cases will be run</w:t>
+              <w:t>GPS Test Cases will be run</w:t>
             </w:r>
             <w:r>
               <w:t>.</w:t>
@@ -2961,10 +2940,7 @@
               <w:ind w:left="207" w:hanging="180"/>
             </w:pPr>
             <w:r>
-              <w:t>GPS</w:t>
-            </w:r>
-            <w:r>
-              <w:t xml:space="preserve"> Test Case results will be documented</w:t>
+              <w:t>GPS Test Case results will be documented</w:t>
             </w:r>
             <w:r>
               <w:t>.</w:t>
@@ -2991,7 +2967,7 @@
               <w:jc w:val="center"/>
             </w:pPr>
             <w:r>
-              <w:t>13</w:t>
+              <w:t>20</w:t>
             </w:r>
           </w:p>
         </w:tc>
@@ -3126,10 +3102,7 @@
               <w:ind w:left="207" w:hanging="180"/>
             </w:pPr>
             <w:r>
-              <w:t>OBD</w:t>
-            </w:r>
-            <w:r>
-              <w:t xml:space="preserve"> Test Cases will be run</w:t>
+              <w:t>OBD Test Cases will be run</w:t>
             </w:r>
             <w:r>
               <w:t>.</w:t>
@@ -3146,10 +3119,7 @@
               <w:ind w:left="207" w:hanging="180"/>
             </w:pPr>
             <w:r>
-              <w:t>OBD</w:t>
-            </w:r>
-            <w:r>
-              <w:t xml:space="preserve"> Test Case results will be documented</w:t>
+              <w:t>OBD Test Case results will be documented</w:t>
             </w:r>
             <w:r>
               <w:t>.</w:t>
@@ -3266,7 +3236,10 @@
               <w:jc w:val="center"/>
             </w:pPr>
             <w:r>
-              <w:t>20</w:t>
+              <w:t>2</w:t>
+            </w:r>
+            <w:r>
+              <w:t>7</w:t>
             </w:r>
           </w:p>
         </w:tc>
@@ -3437,7 +3410,21 @@
           <w:tcPr>
             <w:tcW w:w="625" w:type="dxa"/>
           </w:tcPr>
-          <w:p/>
+          <w:p>
+            <w:pPr>
+              <w:rPr>
+                <w:b/>
+                <w:bCs/>
+              </w:rPr>
+            </w:pPr>
+            <w:r>
+              <w:rPr>
+                <w:b/>
+                <w:bCs/>
+              </w:rPr>
+              <w:t>May</w:t>
+            </w:r>
+          </w:p>
         </w:tc>
         <w:tc>
           <w:tcPr>
@@ -3451,7 +3438,7 @@
               <w:jc w:val="center"/>
             </w:pPr>
             <w:r>
-              <w:t>27</w:t>
+              <w:t>4</w:t>
             </w:r>
           </w:p>
         </w:tc>
@@ -7612,6 +7599,119 @@
     </w:lvl>
   </w:abstractNum>
   <w:abstractNum w:abstractNumId="35" w15:restartNumberingAfterBreak="0">
+    <w:nsid w:val="52AB3134"/>
+    <w:multiLevelType w:val="hybridMultilevel"/>
+    <w:tmpl w:val="C520F688"/>
+    <w:lvl w:ilvl="0" w:tplc="04090003">
+      <w:start w:val="1"/>
+      <w:numFmt w:val="bullet"/>
+      <w:lvlText w:val="o"/>
+      <w:lvlJc w:val="left"/>
+      <w:pPr>
+        <w:ind w:left="720" w:hanging="360"/>
+      </w:pPr>
+      <w:rPr>
+        <w:rFonts w:ascii="Courier New" w:hAnsi="Courier New" w:cs="Courier New" w:hint="default"/>
+      </w:rPr>
+    </w:lvl>
+    <w:lvl w:ilvl="1" w:tplc="04090003" w:tentative="1">
+      <w:start w:val="1"/>
+      <w:numFmt w:val="bullet"/>
+      <w:lvlText w:val="o"/>
+      <w:lvlJc w:val="left"/>
+      <w:pPr>
+        <w:ind w:left="1440" w:hanging="360"/>
+      </w:pPr>
+      <w:rPr>
+        <w:rFonts w:ascii="Courier New" w:hAnsi="Courier New" w:cs="Courier New" w:hint="default"/>
+      </w:rPr>
+    </w:lvl>
+    <w:lvl w:ilvl="2" w:tplc="04090005" w:tentative="1">
+      <w:start w:val="1"/>
+      <w:numFmt w:val="bullet"/>
+      <w:lvlText w:val=""/>
+      <w:lvlJc w:val="left"/>
+      <w:pPr>
+        <w:ind w:left="2160" w:hanging="360"/>
+      </w:pPr>
+      <w:rPr>
+        <w:rFonts w:ascii="Wingdings" w:hAnsi="Wingdings" w:hint="default"/>
+      </w:rPr>
+    </w:lvl>
+    <w:lvl w:ilvl="3" w:tplc="04090001" w:tentative="1">
+      <w:start w:val="1"/>
+      <w:numFmt w:val="bullet"/>
+      <w:lvlText w:val=""/>
+      <w:lvlJc w:val="left"/>
+      <w:pPr>
+        <w:ind w:left="2880" w:hanging="360"/>
+      </w:pPr>
+      <w:rPr>
+        <w:rFonts w:ascii="Symbol" w:hAnsi="Symbol" w:hint="default"/>
+      </w:rPr>
+    </w:lvl>
+    <w:lvl w:ilvl="4" w:tplc="04090003" w:tentative="1">
+      <w:start w:val="1"/>
+      <w:numFmt w:val="bullet"/>
+      <w:lvlText w:val="o"/>
+      <w:lvlJc w:val="left"/>
+      <w:pPr>
+        <w:ind w:left="3600" w:hanging="360"/>
+      </w:pPr>
+      <w:rPr>
+        <w:rFonts w:ascii="Courier New" w:hAnsi="Courier New" w:cs="Courier New" w:hint="default"/>
+      </w:rPr>
+    </w:lvl>
+    <w:lvl w:ilvl="5" w:tplc="04090005" w:tentative="1">
+      <w:start w:val="1"/>
+      <w:numFmt w:val="bullet"/>
+      <w:lvlText w:val=""/>
+      <w:lvlJc w:val="left"/>
+      <w:pPr>
+        <w:ind w:left="4320" w:hanging="360"/>
+      </w:pPr>
+      <w:rPr>
+        <w:rFonts w:ascii="Wingdings" w:hAnsi="Wingdings" w:hint="default"/>
+      </w:rPr>
+    </w:lvl>
+    <w:lvl w:ilvl="6" w:tplc="04090001" w:tentative="1">
+      <w:start w:val="1"/>
+      <w:numFmt w:val="bullet"/>
+      <w:lvlText w:val=""/>
+      <w:lvlJc w:val="left"/>
+      <w:pPr>
+        <w:ind w:left="5040" w:hanging="360"/>
+      </w:pPr>
+      <w:rPr>
+        <w:rFonts w:ascii="Symbol" w:hAnsi="Symbol" w:hint="default"/>
+      </w:rPr>
+    </w:lvl>
+    <w:lvl w:ilvl="7" w:tplc="04090003" w:tentative="1">
+      <w:start w:val="1"/>
+      <w:numFmt w:val="bullet"/>
+      <w:lvlText w:val="o"/>
+      <w:lvlJc w:val="left"/>
+      <w:pPr>
+        <w:ind w:left="5760" w:hanging="360"/>
+      </w:pPr>
+      <w:rPr>
+        <w:rFonts w:ascii="Courier New" w:hAnsi="Courier New" w:cs="Courier New" w:hint="default"/>
+      </w:rPr>
+    </w:lvl>
+    <w:lvl w:ilvl="8" w:tplc="04090005" w:tentative="1">
+      <w:start w:val="1"/>
+      <w:numFmt w:val="bullet"/>
+      <w:lvlText w:val=""/>
+      <w:lvlJc w:val="left"/>
+      <w:pPr>
+        <w:ind w:left="6480" w:hanging="360"/>
+      </w:pPr>
+      <w:rPr>
+        <w:rFonts w:ascii="Wingdings" w:hAnsi="Wingdings" w:hint="default"/>
+      </w:rPr>
+    </w:lvl>
+  </w:abstractNum>
+  <w:abstractNum w:abstractNumId="36" w15:restartNumberingAfterBreak="0">
     <w:nsid w:val="55491697"/>
     <w:multiLevelType w:val="hybridMultilevel"/>
     <w:tmpl w:val="9AB2148E"/>
@@ -7724,7 +7824,7 @@
       </w:rPr>
     </w:lvl>
   </w:abstractNum>
-  <w:abstractNum w:abstractNumId="36" w15:restartNumberingAfterBreak="0">
+  <w:abstractNum w:abstractNumId="37" w15:restartNumberingAfterBreak="0">
     <w:nsid w:val="56AA11BE"/>
     <w:multiLevelType w:val="hybridMultilevel"/>
     <w:tmpl w:val="7FFA2066"/>
@@ -7837,7 +7937,7 @@
       </w:rPr>
     </w:lvl>
   </w:abstractNum>
-  <w:abstractNum w:abstractNumId="37" w15:restartNumberingAfterBreak="0">
+  <w:abstractNum w:abstractNumId="38" w15:restartNumberingAfterBreak="0">
     <w:nsid w:val="5A1F12EE"/>
     <w:multiLevelType w:val="hybridMultilevel"/>
     <w:tmpl w:val="D2581B46"/>
@@ -7950,7 +8050,7 @@
       </w:rPr>
     </w:lvl>
   </w:abstractNum>
-  <w:abstractNum w:abstractNumId="38" w15:restartNumberingAfterBreak="0">
+  <w:abstractNum w:abstractNumId="39" w15:restartNumberingAfterBreak="0">
     <w:nsid w:val="5BE65B3A"/>
     <w:multiLevelType w:val="hybridMultilevel"/>
     <w:tmpl w:val="F1A6293C"/>
@@ -8063,7 +8163,7 @@
       </w:rPr>
     </w:lvl>
   </w:abstractNum>
-  <w:abstractNum w:abstractNumId="39" w15:restartNumberingAfterBreak="0">
+  <w:abstractNum w:abstractNumId="40" w15:restartNumberingAfterBreak="0">
     <w:nsid w:val="675C7A23"/>
     <w:multiLevelType w:val="hybridMultilevel"/>
     <w:tmpl w:val="D37A859A"/>
@@ -8176,7 +8276,7 @@
       </w:rPr>
     </w:lvl>
   </w:abstractNum>
-  <w:abstractNum w:abstractNumId="40" w15:restartNumberingAfterBreak="0">
+  <w:abstractNum w:abstractNumId="41" w15:restartNumberingAfterBreak="0">
     <w:nsid w:val="6A0D30C2"/>
     <w:multiLevelType w:val="hybridMultilevel"/>
     <w:tmpl w:val="9D5EC626"/>
@@ -8289,7 +8389,7 @@
       </w:rPr>
     </w:lvl>
   </w:abstractNum>
-  <w:abstractNum w:abstractNumId="41" w15:restartNumberingAfterBreak="0">
+  <w:abstractNum w:abstractNumId="42" w15:restartNumberingAfterBreak="0">
     <w:nsid w:val="6F70648A"/>
     <w:multiLevelType w:val="hybridMultilevel"/>
     <w:tmpl w:val="8ABE44F6"/>
@@ -8402,7 +8502,7 @@
       </w:rPr>
     </w:lvl>
   </w:abstractNum>
-  <w:abstractNum w:abstractNumId="42" w15:restartNumberingAfterBreak="0">
+  <w:abstractNum w:abstractNumId="43" w15:restartNumberingAfterBreak="0">
     <w:nsid w:val="7181391B"/>
     <w:multiLevelType w:val="hybridMultilevel"/>
     <w:tmpl w:val="EFC28DEE"/>
@@ -8515,7 +8615,7 @@
       </w:rPr>
     </w:lvl>
   </w:abstractNum>
-  <w:abstractNum w:abstractNumId="43" w15:restartNumberingAfterBreak="0">
+  <w:abstractNum w:abstractNumId="44" w15:restartNumberingAfterBreak="0">
     <w:nsid w:val="74CC7A37"/>
     <w:multiLevelType w:val="hybridMultilevel"/>
     <w:tmpl w:val="BA4EB3B4"/>
@@ -8628,7 +8728,7 @@
       </w:rPr>
     </w:lvl>
   </w:abstractNum>
-  <w:abstractNum w:abstractNumId="44" w15:restartNumberingAfterBreak="0">
+  <w:abstractNum w:abstractNumId="45" w15:restartNumberingAfterBreak="0">
     <w:nsid w:val="75E76537"/>
     <w:multiLevelType w:val="hybridMultilevel"/>
     <w:tmpl w:val="657238FC"/>
@@ -8741,7 +8841,7 @@
       </w:rPr>
     </w:lvl>
   </w:abstractNum>
-  <w:abstractNum w:abstractNumId="45" w15:restartNumberingAfterBreak="0">
+  <w:abstractNum w:abstractNumId="46" w15:restartNumberingAfterBreak="0">
     <w:nsid w:val="77CD4BED"/>
     <w:multiLevelType w:val="hybridMultilevel"/>
     <w:tmpl w:val="06449702"/>
@@ -8854,7 +8954,7 @@
       </w:rPr>
     </w:lvl>
   </w:abstractNum>
-  <w:abstractNum w:abstractNumId="46" w15:restartNumberingAfterBreak="0">
+  <w:abstractNum w:abstractNumId="47" w15:restartNumberingAfterBreak="0">
     <w:nsid w:val="7A1B3316"/>
     <w:multiLevelType w:val="hybridMultilevel"/>
     <w:tmpl w:val="0F30295A"/>
@@ -8967,7 +9067,7 @@
       </w:rPr>
     </w:lvl>
   </w:abstractNum>
-  <w:abstractNum w:abstractNumId="47" w15:restartNumberingAfterBreak="0">
+  <w:abstractNum w:abstractNumId="48" w15:restartNumberingAfterBreak="0">
     <w:nsid w:val="7C8C5C3C"/>
     <w:multiLevelType w:val="hybridMultilevel"/>
     <w:tmpl w:val="5B24CC4E"/>
@@ -9080,7 +9180,7 @@
       </w:rPr>
     </w:lvl>
   </w:abstractNum>
-  <w:abstractNum w:abstractNumId="48" w15:restartNumberingAfterBreak="0">
+  <w:abstractNum w:abstractNumId="49" w15:restartNumberingAfterBreak="0">
     <w:nsid w:val="7CAF0A7A"/>
     <w:multiLevelType w:val="hybridMultilevel"/>
     <w:tmpl w:val="53320EA0"/>
@@ -9193,7 +9293,7 @@
       </w:rPr>
     </w:lvl>
   </w:abstractNum>
-  <w:abstractNum w:abstractNumId="49" w15:restartNumberingAfterBreak="0">
+  <w:abstractNum w:abstractNumId="50" w15:restartNumberingAfterBreak="0">
     <w:nsid w:val="7E7F2F3A"/>
     <w:multiLevelType w:val="hybridMultilevel"/>
     <w:tmpl w:val="0CDE19C6"/>
@@ -9316,7 +9416,7 @@
     <w:abstractNumId w:val="4"/>
   </w:num>
   <w:num w:numId="4">
-    <w:abstractNumId w:val="48"/>
+    <w:abstractNumId w:val="49"/>
   </w:num>
   <w:num w:numId="5">
     <w:abstractNumId w:val="14"/>
@@ -9331,10 +9431,10 @@
     <w:abstractNumId w:val="0"/>
   </w:num>
   <w:num w:numId="9">
-    <w:abstractNumId w:val="45"/>
+    <w:abstractNumId w:val="46"/>
   </w:num>
   <w:num w:numId="10">
-    <w:abstractNumId w:val="39"/>
+    <w:abstractNumId w:val="40"/>
   </w:num>
   <w:num w:numId="11">
     <w:abstractNumId w:val="25"/>
@@ -9343,28 +9443,28 @@
     <w:abstractNumId w:val="8"/>
   </w:num>
   <w:num w:numId="13">
-    <w:abstractNumId w:val="35"/>
+    <w:abstractNumId w:val="36"/>
   </w:num>
   <w:num w:numId="14">
-    <w:abstractNumId w:val="36"/>
+    <w:abstractNumId w:val="37"/>
   </w:num>
   <w:num w:numId="15">
-    <w:abstractNumId w:val="49"/>
+    <w:abstractNumId w:val="50"/>
   </w:num>
   <w:num w:numId="16">
-    <w:abstractNumId w:val="44"/>
+    <w:abstractNumId w:val="45"/>
   </w:num>
   <w:num w:numId="17">
-    <w:abstractNumId w:val="47"/>
+    <w:abstractNumId w:val="48"/>
   </w:num>
   <w:num w:numId="18">
     <w:abstractNumId w:val="10"/>
   </w:num>
   <w:num w:numId="19">
-    <w:abstractNumId w:val="43"/>
+    <w:abstractNumId w:val="44"/>
   </w:num>
   <w:num w:numId="20">
-    <w:abstractNumId w:val="42"/>
+    <w:abstractNumId w:val="43"/>
   </w:num>
   <w:num w:numId="21">
     <w:abstractNumId w:val="16"/>
@@ -9385,7 +9485,7 @@
     <w:abstractNumId w:val="20"/>
   </w:num>
   <w:num w:numId="27">
-    <w:abstractNumId w:val="41"/>
+    <w:abstractNumId w:val="42"/>
   </w:num>
   <w:num w:numId="28">
     <w:abstractNumId w:val="29"/>
@@ -9397,7 +9497,7 @@
     <w:abstractNumId w:val="2"/>
   </w:num>
   <w:num w:numId="31">
-    <w:abstractNumId w:val="40"/>
+    <w:abstractNumId w:val="41"/>
   </w:num>
   <w:num w:numId="32">
     <w:abstractNumId w:val="19"/>
@@ -9418,7 +9518,7 @@
     <w:abstractNumId w:val="1"/>
   </w:num>
   <w:num w:numId="38">
-    <w:abstractNumId w:val="37"/>
+    <w:abstractNumId w:val="38"/>
   </w:num>
   <w:num w:numId="39">
     <w:abstractNumId w:val="22"/>
@@ -9430,13 +9530,13 @@
     <w:abstractNumId w:val="15"/>
   </w:num>
   <w:num w:numId="42">
-    <w:abstractNumId w:val="46"/>
+    <w:abstractNumId w:val="47"/>
   </w:num>
   <w:num w:numId="43">
     <w:abstractNumId w:val="3"/>
   </w:num>
   <w:num w:numId="44">
-    <w:abstractNumId w:val="38"/>
+    <w:abstractNumId w:val="39"/>
   </w:num>
   <w:num w:numId="45">
     <w:abstractNumId w:val="27"/>
@@ -9455,6 +9555,9 @@
   </w:num>
   <w:num w:numId="50">
     <w:abstractNumId w:val="9"/>
+  </w:num>
+  <w:num w:numId="51">
+    <w:abstractNumId w:val="35"/>
   </w:num>
   <w:numIdMacAtCleanup w:val="50"/>
 </w:numbering>

</xml_diff>

<commit_message>
updated dev plan to reflect issues encountered during install
</commit_message>
<xml_diff>
--- a/Phase3/Development Plan.docx
+++ b/Phase3/Development Plan.docx
@@ -591,8 +591,6 @@
               </w:numPr>
               <w:ind w:left="207" w:hanging="180"/>
             </w:pPr>
-            <w:bookmarkStart w:id="0" w:name="_GoBack"/>
-            <w:bookmarkEnd w:id="0"/>
             <w:r>
               <w:t>System will receive live engine data</w:t>
             </w:r>
@@ -2057,10 +2055,19 @@
                 <w:ilvl w:val="0"/>
                 <w:numId w:val="26"/>
               </w:numPr>
-            </w:pPr>
-            <w:r>
+              <w:rPr>
+                <w:strike/>
+              </w:rPr>
+            </w:pPr>
+            <w:r>
+              <w:rPr>
+                <w:strike/>
+              </w:rPr>
               <w:t>Parking Sensor</w:t>
             </w:r>
+            <w:r>
+              <w:t xml:space="preserve"> (Arduino Board issue)</w:t>
+            </w:r>
           </w:p>
           <w:p>
             <w:pPr>
@@ -2106,8 +2113,14 @@
                 <w:ilvl w:val="0"/>
                 <w:numId w:val="27"/>
               </w:numPr>
-            </w:pPr>
-            <w:r>
+              <w:rPr>
+                <w:strike/>
+              </w:rPr>
+            </w:pPr>
+            <w:r>
+              <w:rPr>
+                <w:strike/>
+              </w:rPr>
               <w:t>Parking Sensor</w:t>
             </w:r>
           </w:p>
@@ -2130,8 +2143,14 @@
                 <w:ilvl w:val="0"/>
                 <w:numId w:val="27"/>
               </w:numPr>
-            </w:pPr>
-            <w:r>
+              <w:rPr>
+                <w:strike/>
+              </w:rPr>
+            </w:pPr>
+            <w:r>
+              <w:rPr>
+                <w:strike/>
+              </w:rPr>
               <w:t>GPS</w:t>
             </w:r>
           </w:p>
@@ -2298,6 +2317,9 @@
               <w:ind w:left="207" w:hanging="180"/>
             </w:pPr>
             <w:r>
+              <w:rPr>
+                <w:strike/>
+              </w:rPr>
               <w:t>Parking Collision Detection hardware will be mounted/installed in motor vehicle</w:t>
             </w:r>
             <w:r>
@@ -2344,11 +2366,20 @@
                 <w:numId w:val="28"/>
               </w:numPr>
               <w:ind w:left="207" w:hanging="180"/>
-            </w:pPr>
-            <w:r>
+              <w:rPr>
+                <w:strike/>
+              </w:rPr>
+            </w:pPr>
+            <w:r>
+              <w:rPr>
+                <w:strike/>
+              </w:rPr>
               <w:t>Parking Collision Detection Software will be installed on Raspberry Pi</w:t>
             </w:r>
             <w:r>
+              <w:rPr>
+                <w:strike/>
+              </w:rPr>
               <w:t>.</w:t>
             </w:r>
           </w:p>
@@ -2376,11 +2407,20 @@
                 <w:numId w:val="28"/>
               </w:numPr>
               <w:ind w:left="207" w:hanging="180"/>
-            </w:pPr>
-            <w:r>
+              <w:rPr>
+                <w:strike/>
+              </w:rPr>
+            </w:pPr>
+            <w:r>
+              <w:rPr>
+                <w:strike/>
+              </w:rPr>
               <w:t>GPS Software will be installed on Raspberry Pi</w:t>
             </w:r>
             <w:r>
+              <w:rPr>
+                <w:strike/>
+              </w:rPr>
               <w:t>.</w:t>
             </w:r>
           </w:p>
@@ -2502,6 +2542,18 @@
               <w:t>GPS</w:t>
             </w:r>
           </w:p>
+          <w:p>
+            <w:pPr>
+              <w:pStyle w:val="ListParagraph"/>
+              <w:numPr>
+                <w:ilvl w:val="0"/>
+                <w:numId w:val="49"/>
+              </w:numPr>
+            </w:pPr>
+            <w:r>
+              <w:t>OBD</w:t>
+            </w:r>
+          </w:p>
         </w:tc>
         <w:tc>
           <w:tcPr>
@@ -2541,6 +2593,19 @@
             </w:r>
             <w:r>
               <w:t>.</w:t>
+            </w:r>
+          </w:p>
+          <w:p>
+            <w:pPr>
+              <w:pStyle w:val="ListParagraph"/>
+              <w:numPr>
+                <w:ilvl w:val="0"/>
+                <w:numId w:val="29"/>
+              </w:numPr>
+              <w:ind w:left="207" w:hanging="180"/>
+            </w:pPr>
+            <w:r>
+              <w:t>OBD Test Cases will be created.</w:t>
             </w:r>
           </w:p>
         </w:tc>
@@ -2586,19 +2651,83 @@
               <w:ind w:left="166" w:hanging="166"/>
             </w:pPr>
             <w:r>
-              <w:t>Develop Test cases</w:t>
-            </w:r>
-          </w:p>
-          <w:p>
-            <w:pPr>
-              <w:pStyle w:val="ListParagraph"/>
-              <w:numPr>
-                <w:ilvl w:val="0"/>
-                <w:numId w:val="30"/>
-              </w:numPr>
-            </w:pPr>
-            <w:r>
-              <w:t>OBD</w:t>
+              <w:t>Installation</w:t>
+            </w:r>
+          </w:p>
+          <w:p>
+            <w:pPr>
+              <w:pStyle w:val="ListParagraph"/>
+              <w:numPr>
+                <w:ilvl w:val="0"/>
+                <w:numId w:val="54"/>
+              </w:numPr>
+            </w:pPr>
+            <w:r>
+              <w:t>Parking Sensor</w:t>
+            </w:r>
+          </w:p>
+          <w:p>
+            <w:pPr>
+              <w:pStyle w:val="ListParagraph"/>
+              <w:numPr>
+                <w:ilvl w:val="0"/>
+                <w:numId w:val="55"/>
+              </w:numPr>
+              <w:ind w:left="162" w:hanging="180"/>
+            </w:pPr>
+            <w:r>
+              <w:t>Upload/Download code</w:t>
+            </w:r>
+          </w:p>
+          <w:p>
+            <w:pPr>
+              <w:pStyle w:val="ListParagraph"/>
+              <w:numPr>
+                <w:ilvl w:val="0"/>
+                <w:numId w:val="56"/>
+              </w:numPr>
+            </w:pPr>
+            <w:r>
+              <w:t>Parking Collision Detection</w:t>
+            </w:r>
+          </w:p>
+          <w:p>
+            <w:pPr>
+              <w:pStyle w:val="ListParagraph"/>
+              <w:numPr>
+                <w:ilvl w:val="0"/>
+                <w:numId w:val="56"/>
+              </w:numPr>
+            </w:pPr>
+            <w:r>
+              <w:t>GPS</w:t>
+            </w:r>
+          </w:p>
+          <w:p>
+            <w:pPr>
+              <w:pStyle w:val="ListParagraph"/>
+              <w:numPr>
+                <w:ilvl w:val="0"/>
+                <w:numId w:val="1"/>
+              </w:numPr>
+              <w:ind w:left="166" w:hanging="166"/>
+            </w:pPr>
+            <w:r>
+              <w:t>GPS</w:t>
+            </w:r>
+            <w:bookmarkStart w:id="0" w:name="_GoBack"/>
+            <w:bookmarkEnd w:id="0"/>
+          </w:p>
+          <w:p>
+            <w:pPr>
+              <w:pStyle w:val="ListParagraph"/>
+              <w:numPr>
+                <w:ilvl w:val="0"/>
+                <w:numId w:val="52"/>
+              </w:numPr>
+            </w:pPr>
+            <w:r>
+              <w:t>Create Mock Coord Driver prog.</w:t>
             </w:r>
           </w:p>
         </w:tc>
@@ -2615,15 +2744,52 @@
               <w:pStyle w:val="ListParagraph"/>
               <w:numPr>
                 <w:ilvl w:val="0"/>
-                <w:numId w:val="1"/>
-              </w:numPr>
-              <w:ind w:left="207" w:hanging="180"/>
-            </w:pPr>
-            <w:r>
-              <w:t>OBD Test Cases will be created</w:t>
-            </w:r>
-            <w:r>
-              <w:t>.</w:t>
+                <w:numId w:val="57"/>
+              </w:numPr>
+              <w:ind w:left="213" w:hanging="180"/>
+            </w:pPr>
+            <w:r>
+              <w:t>Parking Collision Detection hardware will be mounted/installed in motor vehicle.</w:t>
+            </w:r>
+          </w:p>
+          <w:p>
+            <w:pPr>
+              <w:pStyle w:val="ListParagraph"/>
+              <w:numPr>
+                <w:ilvl w:val="0"/>
+                <w:numId w:val="57"/>
+              </w:numPr>
+              <w:ind w:left="213" w:hanging="180"/>
+            </w:pPr>
+            <w:r>
+              <w:t>Parking Collision Detection Software will be installed on Raspberry Pi.</w:t>
+            </w:r>
+          </w:p>
+          <w:p>
+            <w:pPr>
+              <w:pStyle w:val="ListParagraph"/>
+              <w:numPr>
+                <w:ilvl w:val="0"/>
+                <w:numId w:val="57"/>
+              </w:numPr>
+              <w:ind w:left="213" w:hanging="180"/>
+            </w:pPr>
+            <w:r>
+              <w:t>GPS Software will be installed on Raspberry Pi.</w:t>
+            </w:r>
+          </w:p>
+          <w:p>
+            <w:pPr>
+              <w:pStyle w:val="ListParagraph"/>
+              <w:numPr>
+                <w:ilvl w:val="0"/>
+                <w:numId w:val="57"/>
+              </w:numPr>
+              <w:ind w:left="213" w:hanging="180"/>
+            </w:pPr>
+            <w:r>
+              <w:lastRenderedPageBreak/>
+              <w:t>MCD will mimic driver driving around Los Angeles.</w:t>
             </w:r>
           </w:p>
         </w:tc>
@@ -2648,6 +2814,7 @@
                 <w:b/>
                 <w:bCs/>
               </w:rPr>
+              <w:lastRenderedPageBreak/>
               <w:t>Apr</w:t>
             </w:r>
           </w:p>
@@ -2783,7 +2950,6 @@
               <w:ind w:left="207" w:hanging="180"/>
             </w:pPr>
             <w:r>
-              <w:lastRenderedPageBreak/>
               <w:t>Parking Collision Detection Test Case results will be documented</w:t>
             </w:r>
             <w:r>
@@ -4209,6 +4375,119 @@
     </w:lvl>
   </w:abstractNum>
   <w:abstractNum w:abstractNumId="5" w15:restartNumberingAfterBreak="0">
+    <w:nsid w:val="17280444"/>
+    <w:multiLevelType w:val="hybridMultilevel"/>
+    <w:tmpl w:val="87404702"/>
+    <w:lvl w:ilvl="0" w:tplc="04090001">
+      <w:start w:val="1"/>
+      <w:numFmt w:val="bullet"/>
+      <w:lvlText w:val=""/>
+      <w:lvlJc w:val="left"/>
+      <w:pPr>
+        <w:ind w:left="720" w:hanging="360"/>
+      </w:pPr>
+      <w:rPr>
+        <w:rFonts w:ascii="Symbol" w:hAnsi="Symbol" w:hint="default"/>
+      </w:rPr>
+    </w:lvl>
+    <w:lvl w:ilvl="1" w:tplc="04090003" w:tentative="1">
+      <w:start w:val="1"/>
+      <w:numFmt w:val="bullet"/>
+      <w:lvlText w:val="o"/>
+      <w:lvlJc w:val="left"/>
+      <w:pPr>
+        <w:ind w:left="1440" w:hanging="360"/>
+      </w:pPr>
+      <w:rPr>
+        <w:rFonts w:ascii="Courier New" w:hAnsi="Courier New" w:cs="Courier New" w:hint="default"/>
+      </w:rPr>
+    </w:lvl>
+    <w:lvl w:ilvl="2" w:tplc="04090005" w:tentative="1">
+      <w:start w:val="1"/>
+      <w:numFmt w:val="bullet"/>
+      <w:lvlText w:val=""/>
+      <w:lvlJc w:val="left"/>
+      <w:pPr>
+        <w:ind w:left="2160" w:hanging="360"/>
+      </w:pPr>
+      <w:rPr>
+        <w:rFonts w:ascii="Wingdings" w:hAnsi="Wingdings" w:hint="default"/>
+      </w:rPr>
+    </w:lvl>
+    <w:lvl w:ilvl="3" w:tplc="04090001" w:tentative="1">
+      <w:start w:val="1"/>
+      <w:numFmt w:val="bullet"/>
+      <w:lvlText w:val=""/>
+      <w:lvlJc w:val="left"/>
+      <w:pPr>
+        <w:ind w:left="2880" w:hanging="360"/>
+      </w:pPr>
+      <w:rPr>
+        <w:rFonts w:ascii="Symbol" w:hAnsi="Symbol" w:hint="default"/>
+      </w:rPr>
+    </w:lvl>
+    <w:lvl w:ilvl="4" w:tplc="04090003" w:tentative="1">
+      <w:start w:val="1"/>
+      <w:numFmt w:val="bullet"/>
+      <w:lvlText w:val="o"/>
+      <w:lvlJc w:val="left"/>
+      <w:pPr>
+        <w:ind w:left="3600" w:hanging="360"/>
+      </w:pPr>
+      <w:rPr>
+        <w:rFonts w:ascii="Courier New" w:hAnsi="Courier New" w:cs="Courier New" w:hint="default"/>
+      </w:rPr>
+    </w:lvl>
+    <w:lvl w:ilvl="5" w:tplc="04090005" w:tentative="1">
+      <w:start w:val="1"/>
+      <w:numFmt w:val="bullet"/>
+      <w:lvlText w:val=""/>
+      <w:lvlJc w:val="left"/>
+      <w:pPr>
+        <w:ind w:left="4320" w:hanging="360"/>
+      </w:pPr>
+      <w:rPr>
+        <w:rFonts w:ascii="Wingdings" w:hAnsi="Wingdings" w:hint="default"/>
+      </w:rPr>
+    </w:lvl>
+    <w:lvl w:ilvl="6" w:tplc="04090001" w:tentative="1">
+      <w:start w:val="1"/>
+      <w:numFmt w:val="bullet"/>
+      <w:lvlText w:val=""/>
+      <w:lvlJc w:val="left"/>
+      <w:pPr>
+        <w:ind w:left="5040" w:hanging="360"/>
+      </w:pPr>
+      <w:rPr>
+        <w:rFonts w:ascii="Symbol" w:hAnsi="Symbol" w:hint="default"/>
+      </w:rPr>
+    </w:lvl>
+    <w:lvl w:ilvl="7" w:tplc="04090003" w:tentative="1">
+      <w:start w:val="1"/>
+      <w:numFmt w:val="bullet"/>
+      <w:lvlText w:val="o"/>
+      <w:lvlJc w:val="left"/>
+      <w:pPr>
+        <w:ind w:left="5760" w:hanging="360"/>
+      </w:pPr>
+      <w:rPr>
+        <w:rFonts w:ascii="Courier New" w:hAnsi="Courier New" w:cs="Courier New" w:hint="default"/>
+      </w:rPr>
+    </w:lvl>
+    <w:lvl w:ilvl="8" w:tplc="04090005" w:tentative="1">
+      <w:start w:val="1"/>
+      <w:numFmt w:val="bullet"/>
+      <w:lvlText w:val=""/>
+      <w:lvlJc w:val="left"/>
+      <w:pPr>
+        <w:ind w:left="6480" w:hanging="360"/>
+      </w:pPr>
+      <w:rPr>
+        <w:rFonts w:ascii="Wingdings" w:hAnsi="Wingdings" w:hint="default"/>
+      </w:rPr>
+    </w:lvl>
+  </w:abstractNum>
+  <w:abstractNum w:abstractNumId="6" w15:restartNumberingAfterBreak="0">
     <w:nsid w:val="176662E4"/>
     <w:multiLevelType w:val="hybridMultilevel"/>
     <w:tmpl w:val="268AC228"/>
@@ -4321,7 +4600,120 @@
       </w:rPr>
     </w:lvl>
   </w:abstractNum>
-  <w:abstractNum w:abstractNumId="6" w15:restartNumberingAfterBreak="0">
+  <w:abstractNum w:abstractNumId="7" w15:restartNumberingAfterBreak="0">
+    <w:nsid w:val="181D58D1"/>
+    <w:multiLevelType w:val="hybridMultilevel"/>
+    <w:tmpl w:val="3186599E"/>
+    <w:lvl w:ilvl="0" w:tplc="04090003">
+      <w:start w:val="1"/>
+      <w:numFmt w:val="bullet"/>
+      <w:lvlText w:val="o"/>
+      <w:lvlJc w:val="left"/>
+      <w:pPr>
+        <w:ind w:left="720" w:hanging="360"/>
+      </w:pPr>
+      <w:rPr>
+        <w:rFonts w:ascii="Courier New" w:hAnsi="Courier New" w:cs="Courier New" w:hint="default"/>
+      </w:rPr>
+    </w:lvl>
+    <w:lvl w:ilvl="1" w:tplc="04090003" w:tentative="1">
+      <w:start w:val="1"/>
+      <w:numFmt w:val="bullet"/>
+      <w:lvlText w:val="o"/>
+      <w:lvlJc w:val="left"/>
+      <w:pPr>
+        <w:ind w:left="1440" w:hanging="360"/>
+      </w:pPr>
+      <w:rPr>
+        <w:rFonts w:ascii="Courier New" w:hAnsi="Courier New" w:cs="Courier New" w:hint="default"/>
+      </w:rPr>
+    </w:lvl>
+    <w:lvl w:ilvl="2" w:tplc="04090005" w:tentative="1">
+      <w:start w:val="1"/>
+      <w:numFmt w:val="bullet"/>
+      <w:lvlText w:val=""/>
+      <w:lvlJc w:val="left"/>
+      <w:pPr>
+        <w:ind w:left="2160" w:hanging="360"/>
+      </w:pPr>
+      <w:rPr>
+        <w:rFonts w:ascii="Wingdings" w:hAnsi="Wingdings" w:hint="default"/>
+      </w:rPr>
+    </w:lvl>
+    <w:lvl w:ilvl="3" w:tplc="04090001" w:tentative="1">
+      <w:start w:val="1"/>
+      <w:numFmt w:val="bullet"/>
+      <w:lvlText w:val=""/>
+      <w:lvlJc w:val="left"/>
+      <w:pPr>
+        <w:ind w:left="2880" w:hanging="360"/>
+      </w:pPr>
+      <w:rPr>
+        <w:rFonts w:ascii="Symbol" w:hAnsi="Symbol" w:hint="default"/>
+      </w:rPr>
+    </w:lvl>
+    <w:lvl w:ilvl="4" w:tplc="04090003" w:tentative="1">
+      <w:start w:val="1"/>
+      <w:numFmt w:val="bullet"/>
+      <w:lvlText w:val="o"/>
+      <w:lvlJc w:val="left"/>
+      <w:pPr>
+        <w:ind w:left="3600" w:hanging="360"/>
+      </w:pPr>
+      <w:rPr>
+        <w:rFonts w:ascii="Courier New" w:hAnsi="Courier New" w:cs="Courier New" w:hint="default"/>
+      </w:rPr>
+    </w:lvl>
+    <w:lvl w:ilvl="5" w:tplc="04090005" w:tentative="1">
+      <w:start w:val="1"/>
+      <w:numFmt w:val="bullet"/>
+      <w:lvlText w:val=""/>
+      <w:lvlJc w:val="left"/>
+      <w:pPr>
+        <w:ind w:left="4320" w:hanging="360"/>
+      </w:pPr>
+      <w:rPr>
+        <w:rFonts w:ascii="Wingdings" w:hAnsi="Wingdings" w:hint="default"/>
+      </w:rPr>
+    </w:lvl>
+    <w:lvl w:ilvl="6" w:tplc="04090001" w:tentative="1">
+      <w:start w:val="1"/>
+      <w:numFmt w:val="bullet"/>
+      <w:lvlText w:val=""/>
+      <w:lvlJc w:val="left"/>
+      <w:pPr>
+        <w:ind w:left="5040" w:hanging="360"/>
+      </w:pPr>
+      <w:rPr>
+        <w:rFonts w:ascii="Symbol" w:hAnsi="Symbol" w:hint="default"/>
+      </w:rPr>
+    </w:lvl>
+    <w:lvl w:ilvl="7" w:tplc="04090003" w:tentative="1">
+      <w:start w:val="1"/>
+      <w:numFmt w:val="bullet"/>
+      <w:lvlText w:val="o"/>
+      <w:lvlJc w:val="left"/>
+      <w:pPr>
+        <w:ind w:left="5760" w:hanging="360"/>
+      </w:pPr>
+      <w:rPr>
+        <w:rFonts w:ascii="Courier New" w:hAnsi="Courier New" w:cs="Courier New" w:hint="default"/>
+      </w:rPr>
+    </w:lvl>
+    <w:lvl w:ilvl="8" w:tplc="04090005" w:tentative="1">
+      <w:start w:val="1"/>
+      <w:numFmt w:val="bullet"/>
+      <w:lvlText w:val=""/>
+      <w:lvlJc w:val="left"/>
+      <w:pPr>
+        <w:ind w:left="6480" w:hanging="360"/>
+      </w:pPr>
+      <w:rPr>
+        <w:rFonts w:ascii="Wingdings" w:hAnsi="Wingdings" w:hint="default"/>
+      </w:rPr>
+    </w:lvl>
+  </w:abstractNum>
+  <w:abstractNum w:abstractNumId="8" w15:restartNumberingAfterBreak="0">
     <w:nsid w:val="1B2F0442"/>
     <w:multiLevelType w:val="hybridMultilevel"/>
     <w:tmpl w:val="3432E670"/>
@@ -4434,7 +4826,7 @@
       </w:rPr>
     </w:lvl>
   </w:abstractNum>
-  <w:abstractNum w:abstractNumId="7" w15:restartNumberingAfterBreak="0">
+  <w:abstractNum w:abstractNumId="9" w15:restartNumberingAfterBreak="0">
     <w:nsid w:val="1B803A34"/>
     <w:multiLevelType w:val="hybridMultilevel"/>
     <w:tmpl w:val="204432E6"/>
@@ -4547,7 +4939,7 @@
       </w:rPr>
     </w:lvl>
   </w:abstractNum>
-  <w:abstractNum w:abstractNumId="8" w15:restartNumberingAfterBreak="0">
+  <w:abstractNum w:abstractNumId="10" w15:restartNumberingAfterBreak="0">
     <w:nsid w:val="1DC13451"/>
     <w:multiLevelType w:val="hybridMultilevel"/>
     <w:tmpl w:val="67128440"/>
@@ -4660,7 +5052,120 @@
       </w:rPr>
     </w:lvl>
   </w:abstractNum>
-  <w:abstractNum w:abstractNumId="9" w15:restartNumberingAfterBreak="0">
+  <w:abstractNum w:abstractNumId="11" w15:restartNumberingAfterBreak="0">
+    <w:nsid w:val="207D2212"/>
+    <w:multiLevelType w:val="hybridMultilevel"/>
+    <w:tmpl w:val="AEF0ABEE"/>
+    <w:lvl w:ilvl="0" w:tplc="04090001">
+      <w:start w:val="1"/>
+      <w:numFmt w:val="bullet"/>
+      <w:lvlText w:val=""/>
+      <w:lvlJc w:val="left"/>
+      <w:pPr>
+        <w:ind w:left="720" w:hanging="360"/>
+      </w:pPr>
+      <w:rPr>
+        <w:rFonts w:ascii="Symbol" w:hAnsi="Symbol" w:hint="default"/>
+      </w:rPr>
+    </w:lvl>
+    <w:lvl w:ilvl="1" w:tplc="04090003" w:tentative="1">
+      <w:start w:val="1"/>
+      <w:numFmt w:val="bullet"/>
+      <w:lvlText w:val="o"/>
+      <w:lvlJc w:val="left"/>
+      <w:pPr>
+        <w:ind w:left="1440" w:hanging="360"/>
+      </w:pPr>
+      <w:rPr>
+        <w:rFonts w:ascii="Courier New" w:hAnsi="Courier New" w:cs="Courier New" w:hint="default"/>
+      </w:rPr>
+    </w:lvl>
+    <w:lvl w:ilvl="2" w:tplc="04090005" w:tentative="1">
+      <w:start w:val="1"/>
+      <w:numFmt w:val="bullet"/>
+      <w:lvlText w:val=""/>
+      <w:lvlJc w:val="left"/>
+      <w:pPr>
+        <w:ind w:left="2160" w:hanging="360"/>
+      </w:pPr>
+      <w:rPr>
+        <w:rFonts w:ascii="Wingdings" w:hAnsi="Wingdings" w:hint="default"/>
+      </w:rPr>
+    </w:lvl>
+    <w:lvl w:ilvl="3" w:tplc="04090001" w:tentative="1">
+      <w:start w:val="1"/>
+      <w:numFmt w:val="bullet"/>
+      <w:lvlText w:val=""/>
+      <w:lvlJc w:val="left"/>
+      <w:pPr>
+        <w:ind w:left="2880" w:hanging="360"/>
+      </w:pPr>
+      <w:rPr>
+        <w:rFonts w:ascii="Symbol" w:hAnsi="Symbol" w:hint="default"/>
+      </w:rPr>
+    </w:lvl>
+    <w:lvl w:ilvl="4" w:tplc="04090003" w:tentative="1">
+      <w:start w:val="1"/>
+      <w:numFmt w:val="bullet"/>
+      <w:lvlText w:val="o"/>
+      <w:lvlJc w:val="left"/>
+      <w:pPr>
+        <w:ind w:left="3600" w:hanging="360"/>
+      </w:pPr>
+      <w:rPr>
+        <w:rFonts w:ascii="Courier New" w:hAnsi="Courier New" w:cs="Courier New" w:hint="default"/>
+      </w:rPr>
+    </w:lvl>
+    <w:lvl w:ilvl="5" w:tplc="04090005" w:tentative="1">
+      <w:start w:val="1"/>
+      <w:numFmt w:val="bullet"/>
+      <w:lvlText w:val=""/>
+      <w:lvlJc w:val="left"/>
+      <w:pPr>
+        <w:ind w:left="4320" w:hanging="360"/>
+      </w:pPr>
+      <w:rPr>
+        <w:rFonts w:ascii="Wingdings" w:hAnsi="Wingdings" w:hint="default"/>
+      </w:rPr>
+    </w:lvl>
+    <w:lvl w:ilvl="6" w:tplc="04090001" w:tentative="1">
+      <w:start w:val="1"/>
+      <w:numFmt w:val="bullet"/>
+      <w:lvlText w:val=""/>
+      <w:lvlJc w:val="left"/>
+      <w:pPr>
+        <w:ind w:left="5040" w:hanging="360"/>
+      </w:pPr>
+      <w:rPr>
+        <w:rFonts w:ascii="Symbol" w:hAnsi="Symbol" w:hint="default"/>
+      </w:rPr>
+    </w:lvl>
+    <w:lvl w:ilvl="7" w:tplc="04090003" w:tentative="1">
+      <w:start w:val="1"/>
+      <w:numFmt w:val="bullet"/>
+      <w:lvlText w:val="o"/>
+      <w:lvlJc w:val="left"/>
+      <w:pPr>
+        <w:ind w:left="5760" w:hanging="360"/>
+      </w:pPr>
+      <w:rPr>
+        <w:rFonts w:ascii="Courier New" w:hAnsi="Courier New" w:cs="Courier New" w:hint="default"/>
+      </w:rPr>
+    </w:lvl>
+    <w:lvl w:ilvl="8" w:tplc="04090005" w:tentative="1">
+      <w:start w:val="1"/>
+      <w:numFmt w:val="bullet"/>
+      <w:lvlText w:val=""/>
+      <w:lvlJc w:val="left"/>
+      <w:pPr>
+        <w:ind w:left="6480" w:hanging="360"/>
+      </w:pPr>
+      <w:rPr>
+        <w:rFonts w:ascii="Wingdings" w:hAnsi="Wingdings" w:hint="default"/>
+      </w:rPr>
+    </w:lvl>
+  </w:abstractNum>
+  <w:abstractNum w:abstractNumId="12" w15:restartNumberingAfterBreak="0">
     <w:nsid w:val="20E65DFF"/>
     <w:multiLevelType w:val="hybridMultilevel"/>
     <w:tmpl w:val="8AE865DC"/>
@@ -4773,7 +5278,7 @@
       </w:rPr>
     </w:lvl>
   </w:abstractNum>
-  <w:abstractNum w:abstractNumId="10" w15:restartNumberingAfterBreak="0">
+  <w:abstractNum w:abstractNumId="13" w15:restartNumberingAfterBreak="0">
     <w:nsid w:val="23AC3257"/>
     <w:multiLevelType w:val="hybridMultilevel"/>
     <w:tmpl w:val="EDF69F6C"/>
@@ -4886,7 +5391,7 @@
       </w:rPr>
     </w:lvl>
   </w:abstractNum>
-  <w:abstractNum w:abstractNumId="11" w15:restartNumberingAfterBreak="0">
+  <w:abstractNum w:abstractNumId="14" w15:restartNumberingAfterBreak="0">
     <w:nsid w:val="24145D8A"/>
     <w:multiLevelType w:val="hybridMultilevel"/>
     <w:tmpl w:val="EEC0FA3E"/>
@@ -4999,7 +5504,7 @@
       </w:rPr>
     </w:lvl>
   </w:abstractNum>
-  <w:abstractNum w:abstractNumId="12" w15:restartNumberingAfterBreak="0">
+  <w:abstractNum w:abstractNumId="15" w15:restartNumberingAfterBreak="0">
     <w:nsid w:val="25BA0974"/>
     <w:multiLevelType w:val="hybridMultilevel"/>
     <w:tmpl w:val="A836AC72"/>
@@ -5112,7 +5617,7 @@
       </w:rPr>
     </w:lvl>
   </w:abstractNum>
-  <w:abstractNum w:abstractNumId="13" w15:restartNumberingAfterBreak="0">
+  <w:abstractNum w:abstractNumId="16" w15:restartNumberingAfterBreak="0">
     <w:nsid w:val="25E86F04"/>
     <w:multiLevelType w:val="hybridMultilevel"/>
     <w:tmpl w:val="6884EECA"/>
@@ -5225,7 +5730,7 @@
       </w:rPr>
     </w:lvl>
   </w:abstractNum>
-  <w:abstractNum w:abstractNumId="14" w15:restartNumberingAfterBreak="0">
+  <w:abstractNum w:abstractNumId="17" w15:restartNumberingAfterBreak="0">
     <w:nsid w:val="27C9727B"/>
     <w:multiLevelType w:val="hybridMultilevel"/>
     <w:tmpl w:val="38707944"/>
@@ -5338,7 +5843,7 @@
       </w:rPr>
     </w:lvl>
   </w:abstractNum>
-  <w:abstractNum w:abstractNumId="15" w15:restartNumberingAfterBreak="0">
+  <w:abstractNum w:abstractNumId="18" w15:restartNumberingAfterBreak="0">
     <w:nsid w:val="31AD6D53"/>
     <w:multiLevelType w:val="hybridMultilevel"/>
     <w:tmpl w:val="8F842032"/>
@@ -5451,7 +5956,7 @@
       </w:rPr>
     </w:lvl>
   </w:abstractNum>
-  <w:abstractNum w:abstractNumId="16" w15:restartNumberingAfterBreak="0">
+  <w:abstractNum w:abstractNumId="19" w15:restartNumberingAfterBreak="0">
     <w:nsid w:val="31AF4769"/>
     <w:multiLevelType w:val="hybridMultilevel"/>
     <w:tmpl w:val="ACC0D4DC"/>
@@ -5564,7 +6069,7 @@
       </w:rPr>
     </w:lvl>
   </w:abstractNum>
-  <w:abstractNum w:abstractNumId="17" w15:restartNumberingAfterBreak="0">
+  <w:abstractNum w:abstractNumId="20" w15:restartNumberingAfterBreak="0">
     <w:nsid w:val="32814B8F"/>
     <w:multiLevelType w:val="hybridMultilevel"/>
     <w:tmpl w:val="FC504D5A"/>
@@ -5677,7 +6182,7 @@
       </w:rPr>
     </w:lvl>
   </w:abstractNum>
-  <w:abstractNum w:abstractNumId="18" w15:restartNumberingAfterBreak="0">
+  <w:abstractNum w:abstractNumId="21" w15:restartNumberingAfterBreak="0">
     <w:nsid w:val="32D97470"/>
     <w:multiLevelType w:val="hybridMultilevel"/>
     <w:tmpl w:val="7C94A2EC"/>
@@ -5790,7 +6295,7 @@
       </w:rPr>
     </w:lvl>
   </w:abstractNum>
-  <w:abstractNum w:abstractNumId="19" w15:restartNumberingAfterBreak="0">
+  <w:abstractNum w:abstractNumId="22" w15:restartNumberingAfterBreak="0">
     <w:nsid w:val="373C27FA"/>
     <w:multiLevelType w:val="hybridMultilevel"/>
     <w:tmpl w:val="D6868346"/>
@@ -5903,7 +6408,7 @@
       </w:rPr>
     </w:lvl>
   </w:abstractNum>
-  <w:abstractNum w:abstractNumId="20" w15:restartNumberingAfterBreak="0">
+  <w:abstractNum w:abstractNumId="23" w15:restartNumberingAfterBreak="0">
     <w:nsid w:val="38640D82"/>
     <w:multiLevelType w:val="hybridMultilevel"/>
     <w:tmpl w:val="C8A289C8"/>
@@ -6016,7 +6521,7 @@
       </w:rPr>
     </w:lvl>
   </w:abstractNum>
-  <w:abstractNum w:abstractNumId="21" w15:restartNumberingAfterBreak="0">
+  <w:abstractNum w:abstractNumId="24" w15:restartNumberingAfterBreak="0">
     <w:nsid w:val="3AB73E0D"/>
     <w:multiLevelType w:val="hybridMultilevel"/>
     <w:tmpl w:val="6210800A"/>
@@ -6129,7 +6634,120 @@
       </w:rPr>
     </w:lvl>
   </w:abstractNum>
-  <w:abstractNum w:abstractNumId="22" w15:restartNumberingAfterBreak="0">
+  <w:abstractNum w:abstractNumId="25" w15:restartNumberingAfterBreak="0">
+    <w:nsid w:val="3ACE3877"/>
+    <w:multiLevelType w:val="hybridMultilevel"/>
+    <w:tmpl w:val="E86AD012"/>
+    <w:lvl w:ilvl="0" w:tplc="04090003">
+      <w:start w:val="1"/>
+      <w:numFmt w:val="bullet"/>
+      <w:lvlText w:val="o"/>
+      <w:lvlJc w:val="left"/>
+      <w:pPr>
+        <w:ind w:left="720" w:hanging="360"/>
+      </w:pPr>
+      <w:rPr>
+        <w:rFonts w:ascii="Courier New" w:hAnsi="Courier New" w:cs="Courier New" w:hint="default"/>
+      </w:rPr>
+    </w:lvl>
+    <w:lvl w:ilvl="1" w:tplc="04090003" w:tentative="1">
+      <w:start w:val="1"/>
+      <w:numFmt w:val="bullet"/>
+      <w:lvlText w:val="o"/>
+      <w:lvlJc w:val="left"/>
+      <w:pPr>
+        <w:ind w:left="1440" w:hanging="360"/>
+      </w:pPr>
+      <w:rPr>
+        <w:rFonts w:ascii="Courier New" w:hAnsi="Courier New" w:cs="Courier New" w:hint="default"/>
+      </w:rPr>
+    </w:lvl>
+    <w:lvl w:ilvl="2" w:tplc="04090005" w:tentative="1">
+      <w:start w:val="1"/>
+      <w:numFmt w:val="bullet"/>
+      <w:lvlText w:val=""/>
+      <w:lvlJc w:val="left"/>
+      <w:pPr>
+        <w:ind w:left="2160" w:hanging="360"/>
+      </w:pPr>
+      <w:rPr>
+        <w:rFonts w:ascii="Wingdings" w:hAnsi="Wingdings" w:hint="default"/>
+      </w:rPr>
+    </w:lvl>
+    <w:lvl w:ilvl="3" w:tplc="04090001" w:tentative="1">
+      <w:start w:val="1"/>
+      <w:numFmt w:val="bullet"/>
+      <w:lvlText w:val=""/>
+      <w:lvlJc w:val="left"/>
+      <w:pPr>
+        <w:ind w:left="2880" w:hanging="360"/>
+      </w:pPr>
+      <w:rPr>
+        <w:rFonts w:ascii="Symbol" w:hAnsi="Symbol" w:hint="default"/>
+      </w:rPr>
+    </w:lvl>
+    <w:lvl w:ilvl="4" w:tplc="04090003" w:tentative="1">
+      <w:start w:val="1"/>
+      <w:numFmt w:val="bullet"/>
+      <w:lvlText w:val="o"/>
+      <w:lvlJc w:val="left"/>
+      <w:pPr>
+        <w:ind w:left="3600" w:hanging="360"/>
+      </w:pPr>
+      <w:rPr>
+        <w:rFonts w:ascii="Courier New" w:hAnsi="Courier New" w:cs="Courier New" w:hint="default"/>
+      </w:rPr>
+    </w:lvl>
+    <w:lvl w:ilvl="5" w:tplc="04090005" w:tentative="1">
+      <w:start w:val="1"/>
+      <w:numFmt w:val="bullet"/>
+      <w:lvlText w:val=""/>
+      <w:lvlJc w:val="left"/>
+      <w:pPr>
+        <w:ind w:left="4320" w:hanging="360"/>
+      </w:pPr>
+      <w:rPr>
+        <w:rFonts w:ascii="Wingdings" w:hAnsi="Wingdings" w:hint="default"/>
+      </w:rPr>
+    </w:lvl>
+    <w:lvl w:ilvl="6" w:tplc="04090001" w:tentative="1">
+      <w:start w:val="1"/>
+      <w:numFmt w:val="bullet"/>
+      <w:lvlText w:val=""/>
+      <w:lvlJc w:val="left"/>
+      <w:pPr>
+        <w:ind w:left="5040" w:hanging="360"/>
+      </w:pPr>
+      <w:rPr>
+        <w:rFonts w:ascii="Symbol" w:hAnsi="Symbol" w:hint="default"/>
+      </w:rPr>
+    </w:lvl>
+    <w:lvl w:ilvl="7" w:tplc="04090003" w:tentative="1">
+      <w:start w:val="1"/>
+      <w:numFmt w:val="bullet"/>
+      <w:lvlText w:val="o"/>
+      <w:lvlJc w:val="left"/>
+      <w:pPr>
+        <w:ind w:left="5760" w:hanging="360"/>
+      </w:pPr>
+      <w:rPr>
+        <w:rFonts w:ascii="Courier New" w:hAnsi="Courier New" w:cs="Courier New" w:hint="default"/>
+      </w:rPr>
+    </w:lvl>
+    <w:lvl w:ilvl="8" w:tplc="04090005" w:tentative="1">
+      <w:start w:val="1"/>
+      <w:numFmt w:val="bullet"/>
+      <w:lvlText w:val=""/>
+      <w:lvlJc w:val="left"/>
+      <w:pPr>
+        <w:ind w:left="6480" w:hanging="360"/>
+      </w:pPr>
+      <w:rPr>
+        <w:rFonts w:ascii="Wingdings" w:hAnsi="Wingdings" w:hint="default"/>
+      </w:rPr>
+    </w:lvl>
+  </w:abstractNum>
+  <w:abstractNum w:abstractNumId="26" w15:restartNumberingAfterBreak="0">
     <w:nsid w:val="3DD0241D"/>
     <w:multiLevelType w:val="hybridMultilevel"/>
     <w:tmpl w:val="4A287920"/>
@@ -6242,7 +6860,7 @@
       </w:rPr>
     </w:lvl>
   </w:abstractNum>
-  <w:abstractNum w:abstractNumId="23" w15:restartNumberingAfterBreak="0">
+  <w:abstractNum w:abstractNumId="27" w15:restartNumberingAfterBreak="0">
     <w:nsid w:val="3E840AA6"/>
     <w:multiLevelType w:val="hybridMultilevel"/>
     <w:tmpl w:val="8CDEC188"/>
@@ -6355,7 +6973,7 @@
       </w:rPr>
     </w:lvl>
   </w:abstractNum>
-  <w:abstractNum w:abstractNumId="24" w15:restartNumberingAfterBreak="0">
+  <w:abstractNum w:abstractNumId="28" w15:restartNumberingAfterBreak="0">
     <w:nsid w:val="3E940137"/>
     <w:multiLevelType w:val="hybridMultilevel"/>
     <w:tmpl w:val="954895C8"/>
@@ -6468,7 +7086,7 @@
       </w:rPr>
     </w:lvl>
   </w:abstractNum>
-  <w:abstractNum w:abstractNumId="25" w15:restartNumberingAfterBreak="0">
+  <w:abstractNum w:abstractNumId="29" w15:restartNumberingAfterBreak="0">
     <w:nsid w:val="402878E0"/>
     <w:multiLevelType w:val="hybridMultilevel"/>
     <w:tmpl w:val="1BB40700"/>
@@ -6581,7 +7199,7 @@
       </w:rPr>
     </w:lvl>
   </w:abstractNum>
-  <w:abstractNum w:abstractNumId="26" w15:restartNumberingAfterBreak="0">
+  <w:abstractNum w:abstractNumId="30" w15:restartNumberingAfterBreak="0">
     <w:nsid w:val="40B515D8"/>
     <w:multiLevelType w:val="hybridMultilevel"/>
     <w:tmpl w:val="5ACE1764"/>
@@ -6694,7 +7312,7 @@
       </w:rPr>
     </w:lvl>
   </w:abstractNum>
-  <w:abstractNum w:abstractNumId="27" w15:restartNumberingAfterBreak="0">
+  <w:abstractNum w:abstractNumId="31" w15:restartNumberingAfterBreak="0">
     <w:nsid w:val="46975EB8"/>
     <w:multiLevelType w:val="hybridMultilevel"/>
     <w:tmpl w:val="200A951A"/>
@@ -6807,7 +7425,120 @@
       </w:rPr>
     </w:lvl>
   </w:abstractNum>
-  <w:abstractNum w:abstractNumId="28" w15:restartNumberingAfterBreak="0">
+  <w:abstractNum w:abstractNumId="32" w15:restartNumberingAfterBreak="0">
+    <w:nsid w:val="46975EB9"/>
+    <w:multiLevelType w:val="hybridMultilevel"/>
+    <w:tmpl w:val="6B96BFA8"/>
+    <w:lvl w:ilvl="0" w:tplc="04090003">
+      <w:start w:val="1"/>
+      <w:numFmt w:val="bullet"/>
+      <w:lvlText w:val="o"/>
+      <w:lvlJc w:val="left"/>
+      <w:pPr>
+        <w:ind w:left="720" w:hanging="360"/>
+      </w:pPr>
+      <w:rPr>
+        <w:rFonts w:ascii="Courier New" w:hAnsi="Courier New" w:cs="Courier New" w:hint="default"/>
+      </w:rPr>
+    </w:lvl>
+    <w:lvl w:ilvl="1" w:tplc="04090003" w:tentative="1">
+      <w:start w:val="1"/>
+      <w:numFmt w:val="bullet"/>
+      <w:lvlText w:val="o"/>
+      <w:lvlJc w:val="left"/>
+      <w:pPr>
+        <w:ind w:left="1440" w:hanging="360"/>
+      </w:pPr>
+      <w:rPr>
+        <w:rFonts w:ascii="Courier New" w:hAnsi="Courier New" w:cs="Courier New" w:hint="default"/>
+      </w:rPr>
+    </w:lvl>
+    <w:lvl w:ilvl="2" w:tplc="04090005" w:tentative="1">
+      <w:start w:val="1"/>
+      <w:numFmt w:val="bullet"/>
+      <w:lvlText w:val=""/>
+      <w:lvlJc w:val="left"/>
+      <w:pPr>
+        <w:ind w:left="2160" w:hanging="360"/>
+      </w:pPr>
+      <w:rPr>
+        <w:rFonts w:ascii="Wingdings" w:hAnsi="Wingdings" w:hint="default"/>
+      </w:rPr>
+    </w:lvl>
+    <w:lvl w:ilvl="3" w:tplc="04090001" w:tentative="1">
+      <w:start w:val="1"/>
+      <w:numFmt w:val="bullet"/>
+      <w:lvlText w:val=""/>
+      <w:lvlJc w:val="left"/>
+      <w:pPr>
+        <w:ind w:left="2880" w:hanging="360"/>
+      </w:pPr>
+      <w:rPr>
+        <w:rFonts w:ascii="Symbol" w:hAnsi="Symbol" w:hint="default"/>
+      </w:rPr>
+    </w:lvl>
+    <w:lvl w:ilvl="4" w:tplc="04090003" w:tentative="1">
+      <w:start w:val="1"/>
+      <w:numFmt w:val="bullet"/>
+      <w:lvlText w:val="o"/>
+      <w:lvlJc w:val="left"/>
+      <w:pPr>
+        <w:ind w:left="3600" w:hanging="360"/>
+      </w:pPr>
+      <w:rPr>
+        <w:rFonts w:ascii="Courier New" w:hAnsi="Courier New" w:cs="Courier New" w:hint="default"/>
+      </w:rPr>
+    </w:lvl>
+    <w:lvl w:ilvl="5" w:tplc="04090005" w:tentative="1">
+      <w:start w:val="1"/>
+      <w:numFmt w:val="bullet"/>
+      <w:lvlText w:val=""/>
+      <w:lvlJc w:val="left"/>
+      <w:pPr>
+        <w:ind w:left="4320" w:hanging="360"/>
+      </w:pPr>
+      <w:rPr>
+        <w:rFonts w:ascii="Wingdings" w:hAnsi="Wingdings" w:hint="default"/>
+      </w:rPr>
+    </w:lvl>
+    <w:lvl w:ilvl="6" w:tplc="04090001" w:tentative="1">
+      <w:start w:val="1"/>
+      <w:numFmt w:val="bullet"/>
+      <w:lvlText w:val=""/>
+      <w:lvlJc w:val="left"/>
+      <w:pPr>
+        <w:ind w:left="5040" w:hanging="360"/>
+      </w:pPr>
+      <w:rPr>
+        <w:rFonts w:ascii="Symbol" w:hAnsi="Symbol" w:hint="default"/>
+      </w:rPr>
+    </w:lvl>
+    <w:lvl w:ilvl="7" w:tplc="04090003" w:tentative="1">
+      <w:start w:val="1"/>
+      <w:numFmt w:val="bullet"/>
+      <w:lvlText w:val="o"/>
+      <w:lvlJc w:val="left"/>
+      <w:pPr>
+        <w:ind w:left="5760" w:hanging="360"/>
+      </w:pPr>
+      <w:rPr>
+        <w:rFonts w:ascii="Courier New" w:hAnsi="Courier New" w:cs="Courier New" w:hint="default"/>
+      </w:rPr>
+    </w:lvl>
+    <w:lvl w:ilvl="8" w:tplc="04090005" w:tentative="1">
+      <w:start w:val="1"/>
+      <w:numFmt w:val="bullet"/>
+      <w:lvlText w:val=""/>
+      <w:lvlJc w:val="left"/>
+      <w:pPr>
+        <w:ind w:left="6480" w:hanging="360"/>
+      </w:pPr>
+      <w:rPr>
+        <w:rFonts w:ascii="Wingdings" w:hAnsi="Wingdings" w:hint="default"/>
+      </w:rPr>
+    </w:lvl>
+  </w:abstractNum>
+  <w:abstractNum w:abstractNumId="33" w15:restartNumberingAfterBreak="0">
     <w:nsid w:val="487D3A7F"/>
     <w:multiLevelType w:val="hybridMultilevel"/>
     <w:tmpl w:val="B0B455DC"/>
@@ -6920,7 +7651,7 @@
       </w:rPr>
     </w:lvl>
   </w:abstractNum>
-  <w:abstractNum w:abstractNumId="29" w15:restartNumberingAfterBreak="0">
+  <w:abstractNum w:abstractNumId="34" w15:restartNumberingAfterBreak="0">
     <w:nsid w:val="4A8E60C9"/>
     <w:multiLevelType w:val="hybridMultilevel"/>
     <w:tmpl w:val="CE8A1238"/>
@@ -7033,7 +7764,7 @@
       </w:rPr>
     </w:lvl>
   </w:abstractNum>
-  <w:abstractNum w:abstractNumId="30" w15:restartNumberingAfterBreak="0">
+  <w:abstractNum w:abstractNumId="35" w15:restartNumberingAfterBreak="0">
     <w:nsid w:val="4AF44881"/>
     <w:multiLevelType w:val="hybridMultilevel"/>
     <w:tmpl w:val="70C470C4"/>
@@ -7146,7 +7877,7 @@
       </w:rPr>
     </w:lvl>
   </w:abstractNum>
-  <w:abstractNum w:abstractNumId="31" w15:restartNumberingAfterBreak="0">
+  <w:abstractNum w:abstractNumId="36" w15:restartNumberingAfterBreak="0">
     <w:nsid w:val="4C383DB9"/>
     <w:multiLevelType w:val="hybridMultilevel"/>
     <w:tmpl w:val="5DC494A4"/>
@@ -7259,7 +7990,7 @@
       </w:rPr>
     </w:lvl>
   </w:abstractNum>
-  <w:abstractNum w:abstractNumId="32" w15:restartNumberingAfterBreak="0">
+  <w:abstractNum w:abstractNumId="37" w15:restartNumberingAfterBreak="0">
     <w:nsid w:val="4D6D1CE6"/>
     <w:multiLevelType w:val="hybridMultilevel"/>
     <w:tmpl w:val="A6BAC334"/>
@@ -7372,7 +8103,7 @@
       </w:rPr>
     </w:lvl>
   </w:abstractNum>
-  <w:abstractNum w:abstractNumId="33" w15:restartNumberingAfterBreak="0">
+  <w:abstractNum w:abstractNumId="38" w15:restartNumberingAfterBreak="0">
     <w:nsid w:val="4E1A0041"/>
     <w:multiLevelType w:val="hybridMultilevel"/>
     <w:tmpl w:val="CA6083DE"/>
@@ -7485,7 +8216,7 @@
       </w:rPr>
     </w:lvl>
   </w:abstractNum>
-  <w:abstractNum w:abstractNumId="34" w15:restartNumberingAfterBreak="0">
+  <w:abstractNum w:abstractNumId="39" w15:restartNumberingAfterBreak="0">
     <w:nsid w:val="50FC25C0"/>
     <w:multiLevelType w:val="hybridMultilevel"/>
     <w:tmpl w:val="E27A14BE"/>
@@ -7598,7 +8329,7 @@
       </w:rPr>
     </w:lvl>
   </w:abstractNum>
-  <w:abstractNum w:abstractNumId="35" w15:restartNumberingAfterBreak="0">
+  <w:abstractNum w:abstractNumId="40" w15:restartNumberingAfterBreak="0">
     <w:nsid w:val="52AB3134"/>
     <w:multiLevelType w:val="hybridMultilevel"/>
     <w:tmpl w:val="C520F688"/>
@@ -7711,7 +8442,7 @@
       </w:rPr>
     </w:lvl>
   </w:abstractNum>
-  <w:abstractNum w:abstractNumId="36" w15:restartNumberingAfterBreak="0">
+  <w:abstractNum w:abstractNumId="41" w15:restartNumberingAfterBreak="0">
     <w:nsid w:val="55491697"/>
     <w:multiLevelType w:val="hybridMultilevel"/>
     <w:tmpl w:val="9AB2148E"/>
@@ -7824,7 +8555,120 @@
       </w:rPr>
     </w:lvl>
   </w:abstractNum>
-  <w:abstractNum w:abstractNumId="37" w15:restartNumberingAfterBreak="0">
+  <w:abstractNum w:abstractNumId="42" w15:restartNumberingAfterBreak="0">
+    <w:nsid w:val="55FD1A59"/>
+    <w:multiLevelType w:val="hybridMultilevel"/>
+    <w:tmpl w:val="F35CD928"/>
+    <w:lvl w:ilvl="0" w:tplc="04090003">
+      <w:start w:val="1"/>
+      <w:numFmt w:val="bullet"/>
+      <w:lvlText w:val="o"/>
+      <w:lvlJc w:val="left"/>
+      <w:pPr>
+        <w:ind w:left="720" w:hanging="360"/>
+      </w:pPr>
+      <w:rPr>
+        <w:rFonts w:ascii="Courier New" w:hAnsi="Courier New" w:cs="Courier New" w:hint="default"/>
+      </w:rPr>
+    </w:lvl>
+    <w:lvl w:ilvl="1" w:tplc="04090003" w:tentative="1">
+      <w:start w:val="1"/>
+      <w:numFmt w:val="bullet"/>
+      <w:lvlText w:val="o"/>
+      <w:lvlJc w:val="left"/>
+      <w:pPr>
+        <w:ind w:left="1440" w:hanging="360"/>
+      </w:pPr>
+      <w:rPr>
+        <w:rFonts w:ascii="Courier New" w:hAnsi="Courier New" w:cs="Courier New" w:hint="default"/>
+      </w:rPr>
+    </w:lvl>
+    <w:lvl w:ilvl="2" w:tplc="04090005" w:tentative="1">
+      <w:start w:val="1"/>
+      <w:numFmt w:val="bullet"/>
+      <w:lvlText w:val=""/>
+      <w:lvlJc w:val="left"/>
+      <w:pPr>
+        <w:ind w:left="2160" w:hanging="360"/>
+      </w:pPr>
+      <w:rPr>
+        <w:rFonts w:ascii="Wingdings" w:hAnsi="Wingdings" w:hint="default"/>
+      </w:rPr>
+    </w:lvl>
+    <w:lvl w:ilvl="3" w:tplc="04090001" w:tentative="1">
+      <w:start w:val="1"/>
+      <w:numFmt w:val="bullet"/>
+      <w:lvlText w:val=""/>
+      <w:lvlJc w:val="left"/>
+      <w:pPr>
+        <w:ind w:left="2880" w:hanging="360"/>
+      </w:pPr>
+      <w:rPr>
+        <w:rFonts w:ascii="Symbol" w:hAnsi="Symbol" w:hint="default"/>
+      </w:rPr>
+    </w:lvl>
+    <w:lvl w:ilvl="4" w:tplc="04090003" w:tentative="1">
+      <w:start w:val="1"/>
+      <w:numFmt w:val="bullet"/>
+      <w:lvlText w:val="o"/>
+      <w:lvlJc w:val="left"/>
+      <w:pPr>
+        <w:ind w:left="3600" w:hanging="360"/>
+      </w:pPr>
+      <w:rPr>
+        <w:rFonts w:ascii="Courier New" w:hAnsi="Courier New" w:cs="Courier New" w:hint="default"/>
+      </w:rPr>
+    </w:lvl>
+    <w:lvl w:ilvl="5" w:tplc="04090005" w:tentative="1">
+      <w:start w:val="1"/>
+      <w:numFmt w:val="bullet"/>
+      <w:lvlText w:val=""/>
+      <w:lvlJc w:val="left"/>
+      <w:pPr>
+        <w:ind w:left="4320" w:hanging="360"/>
+      </w:pPr>
+      <w:rPr>
+        <w:rFonts w:ascii="Wingdings" w:hAnsi="Wingdings" w:hint="default"/>
+      </w:rPr>
+    </w:lvl>
+    <w:lvl w:ilvl="6" w:tplc="04090001" w:tentative="1">
+      <w:start w:val="1"/>
+      <w:numFmt w:val="bullet"/>
+      <w:lvlText w:val=""/>
+      <w:lvlJc w:val="left"/>
+      <w:pPr>
+        <w:ind w:left="5040" w:hanging="360"/>
+      </w:pPr>
+      <w:rPr>
+        <w:rFonts w:ascii="Symbol" w:hAnsi="Symbol" w:hint="default"/>
+      </w:rPr>
+    </w:lvl>
+    <w:lvl w:ilvl="7" w:tplc="04090003" w:tentative="1">
+      <w:start w:val="1"/>
+      <w:numFmt w:val="bullet"/>
+      <w:lvlText w:val="o"/>
+      <w:lvlJc w:val="left"/>
+      <w:pPr>
+        <w:ind w:left="5760" w:hanging="360"/>
+      </w:pPr>
+      <w:rPr>
+        <w:rFonts w:ascii="Courier New" w:hAnsi="Courier New" w:cs="Courier New" w:hint="default"/>
+      </w:rPr>
+    </w:lvl>
+    <w:lvl w:ilvl="8" w:tplc="04090005" w:tentative="1">
+      <w:start w:val="1"/>
+      <w:numFmt w:val="bullet"/>
+      <w:lvlText w:val=""/>
+      <w:lvlJc w:val="left"/>
+      <w:pPr>
+        <w:ind w:left="6480" w:hanging="360"/>
+      </w:pPr>
+      <w:rPr>
+        <w:rFonts w:ascii="Wingdings" w:hAnsi="Wingdings" w:hint="default"/>
+      </w:rPr>
+    </w:lvl>
+  </w:abstractNum>
+  <w:abstractNum w:abstractNumId="43" w15:restartNumberingAfterBreak="0">
     <w:nsid w:val="56AA11BE"/>
     <w:multiLevelType w:val="hybridMultilevel"/>
     <w:tmpl w:val="7FFA2066"/>
@@ -7937,7 +8781,7 @@
       </w:rPr>
     </w:lvl>
   </w:abstractNum>
-  <w:abstractNum w:abstractNumId="38" w15:restartNumberingAfterBreak="0">
+  <w:abstractNum w:abstractNumId="44" w15:restartNumberingAfterBreak="0">
     <w:nsid w:val="5A1F12EE"/>
     <w:multiLevelType w:val="hybridMultilevel"/>
     <w:tmpl w:val="D2581B46"/>
@@ -8050,7 +8894,7 @@
       </w:rPr>
     </w:lvl>
   </w:abstractNum>
-  <w:abstractNum w:abstractNumId="39" w15:restartNumberingAfterBreak="0">
+  <w:abstractNum w:abstractNumId="45" w15:restartNumberingAfterBreak="0">
     <w:nsid w:val="5BE65B3A"/>
     <w:multiLevelType w:val="hybridMultilevel"/>
     <w:tmpl w:val="F1A6293C"/>
@@ -8163,7 +9007,7 @@
       </w:rPr>
     </w:lvl>
   </w:abstractNum>
-  <w:abstractNum w:abstractNumId="40" w15:restartNumberingAfterBreak="0">
+  <w:abstractNum w:abstractNumId="46" w15:restartNumberingAfterBreak="0">
     <w:nsid w:val="675C7A23"/>
     <w:multiLevelType w:val="hybridMultilevel"/>
     <w:tmpl w:val="D37A859A"/>
@@ -8276,7 +9120,7 @@
       </w:rPr>
     </w:lvl>
   </w:abstractNum>
-  <w:abstractNum w:abstractNumId="41" w15:restartNumberingAfterBreak="0">
+  <w:abstractNum w:abstractNumId="47" w15:restartNumberingAfterBreak="0">
     <w:nsid w:val="6A0D30C2"/>
     <w:multiLevelType w:val="hybridMultilevel"/>
     <w:tmpl w:val="9D5EC626"/>
@@ -8389,7 +9233,7 @@
       </w:rPr>
     </w:lvl>
   </w:abstractNum>
-  <w:abstractNum w:abstractNumId="42" w15:restartNumberingAfterBreak="0">
+  <w:abstractNum w:abstractNumId="48" w15:restartNumberingAfterBreak="0">
     <w:nsid w:val="6F70648A"/>
     <w:multiLevelType w:val="hybridMultilevel"/>
     <w:tmpl w:val="8ABE44F6"/>
@@ -8502,7 +9346,7 @@
       </w:rPr>
     </w:lvl>
   </w:abstractNum>
-  <w:abstractNum w:abstractNumId="43" w15:restartNumberingAfterBreak="0">
+  <w:abstractNum w:abstractNumId="49" w15:restartNumberingAfterBreak="0">
     <w:nsid w:val="7181391B"/>
     <w:multiLevelType w:val="hybridMultilevel"/>
     <w:tmpl w:val="EFC28DEE"/>
@@ -8615,7 +9459,7 @@
       </w:rPr>
     </w:lvl>
   </w:abstractNum>
-  <w:abstractNum w:abstractNumId="44" w15:restartNumberingAfterBreak="0">
+  <w:abstractNum w:abstractNumId="50" w15:restartNumberingAfterBreak="0">
     <w:nsid w:val="74CC7A37"/>
     <w:multiLevelType w:val="hybridMultilevel"/>
     <w:tmpl w:val="BA4EB3B4"/>
@@ -8728,7 +9572,7 @@
       </w:rPr>
     </w:lvl>
   </w:abstractNum>
-  <w:abstractNum w:abstractNumId="45" w15:restartNumberingAfterBreak="0">
+  <w:abstractNum w:abstractNumId="51" w15:restartNumberingAfterBreak="0">
     <w:nsid w:val="75E76537"/>
     <w:multiLevelType w:val="hybridMultilevel"/>
     <w:tmpl w:val="657238FC"/>
@@ -8841,7 +9685,7 @@
       </w:rPr>
     </w:lvl>
   </w:abstractNum>
-  <w:abstractNum w:abstractNumId="46" w15:restartNumberingAfterBreak="0">
+  <w:abstractNum w:abstractNumId="52" w15:restartNumberingAfterBreak="0">
     <w:nsid w:val="77CD4BED"/>
     <w:multiLevelType w:val="hybridMultilevel"/>
     <w:tmpl w:val="06449702"/>
@@ -8954,7 +9798,7 @@
       </w:rPr>
     </w:lvl>
   </w:abstractNum>
-  <w:abstractNum w:abstractNumId="47" w15:restartNumberingAfterBreak="0">
+  <w:abstractNum w:abstractNumId="53" w15:restartNumberingAfterBreak="0">
     <w:nsid w:val="7A1B3316"/>
     <w:multiLevelType w:val="hybridMultilevel"/>
     <w:tmpl w:val="0F30295A"/>
@@ -9067,7 +9911,7 @@
       </w:rPr>
     </w:lvl>
   </w:abstractNum>
-  <w:abstractNum w:abstractNumId="48" w15:restartNumberingAfterBreak="0">
+  <w:abstractNum w:abstractNumId="54" w15:restartNumberingAfterBreak="0">
     <w:nsid w:val="7C8C5C3C"/>
     <w:multiLevelType w:val="hybridMultilevel"/>
     <w:tmpl w:val="5B24CC4E"/>
@@ -9180,7 +10024,7 @@
       </w:rPr>
     </w:lvl>
   </w:abstractNum>
-  <w:abstractNum w:abstractNumId="49" w15:restartNumberingAfterBreak="0">
+  <w:abstractNum w:abstractNumId="55" w15:restartNumberingAfterBreak="0">
     <w:nsid w:val="7CAF0A7A"/>
     <w:multiLevelType w:val="hybridMultilevel"/>
     <w:tmpl w:val="53320EA0"/>
@@ -9293,7 +10137,7 @@
       </w:rPr>
     </w:lvl>
   </w:abstractNum>
-  <w:abstractNum w:abstractNumId="50" w15:restartNumberingAfterBreak="0">
+  <w:abstractNum w:abstractNumId="56" w15:restartNumberingAfterBreak="0">
     <w:nsid w:val="7E7F2F3A"/>
     <w:multiLevelType w:val="hybridMultilevel"/>
     <w:tmpl w:val="0CDE19C6"/>
@@ -9407,157 +10251,175 @@
     </w:lvl>
   </w:abstractNum>
   <w:num w:numId="1">
-    <w:abstractNumId w:val="11"/>
+    <w:abstractNumId w:val="14"/>
   </w:num>
   <w:num w:numId="2">
-    <w:abstractNumId w:val="23"/>
+    <w:abstractNumId w:val="27"/>
   </w:num>
   <w:num w:numId="3">
     <w:abstractNumId w:val="4"/>
   </w:num>
   <w:num w:numId="4">
-    <w:abstractNumId w:val="49"/>
+    <w:abstractNumId w:val="55"/>
   </w:num>
   <w:num w:numId="5">
-    <w:abstractNumId w:val="14"/>
+    <w:abstractNumId w:val="17"/>
   </w:num>
   <w:num w:numId="6">
-    <w:abstractNumId w:val="32"/>
+    <w:abstractNumId w:val="37"/>
   </w:num>
   <w:num w:numId="7">
-    <w:abstractNumId w:val="13"/>
+    <w:abstractNumId w:val="16"/>
   </w:num>
   <w:num w:numId="8">
     <w:abstractNumId w:val="0"/>
   </w:num>
   <w:num w:numId="9">
+    <w:abstractNumId w:val="52"/>
+  </w:num>
+  <w:num w:numId="10">
     <w:abstractNumId w:val="46"/>
   </w:num>
-  <w:num w:numId="10">
-    <w:abstractNumId w:val="40"/>
-  </w:num>
   <w:num w:numId="11">
-    <w:abstractNumId w:val="25"/>
+    <w:abstractNumId w:val="29"/>
   </w:num>
   <w:num w:numId="12">
-    <w:abstractNumId w:val="8"/>
+    <w:abstractNumId w:val="10"/>
   </w:num>
   <w:num w:numId="13">
+    <w:abstractNumId w:val="41"/>
+  </w:num>
+  <w:num w:numId="14">
+    <w:abstractNumId w:val="43"/>
+  </w:num>
+  <w:num w:numId="15">
+    <w:abstractNumId w:val="56"/>
+  </w:num>
+  <w:num w:numId="16">
+    <w:abstractNumId w:val="51"/>
+  </w:num>
+  <w:num w:numId="17">
+    <w:abstractNumId w:val="54"/>
+  </w:num>
+  <w:num w:numId="18">
+    <w:abstractNumId w:val="13"/>
+  </w:num>
+  <w:num w:numId="19">
+    <w:abstractNumId w:val="50"/>
+  </w:num>
+  <w:num w:numId="20">
+    <w:abstractNumId w:val="49"/>
+  </w:num>
+  <w:num w:numId="21">
+    <w:abstractNumId w:val="19"/>
+  </w:num>
+  <w:num w:numId="22">
+    <w:abstractNumId w:val="24"/>
+  </w:num>
+  <w:num w:numId="23">
+    <w:abstractNumId w:val="21"/>
+  </w:num>
+  <w:num w:numId="24">
     <w:abstractNumId w:val="36"/>
   </w:num>
-  <w:num w:numId="14">
-    <w:abstractNumId w:val="37"/>
+  <w:num w:numId="25">
+    <w:abstractNumId w:val="33"/>
   </w:num>
-  <w:num w:numId="15">
-    <w:abstractNumId w:val="50"/>
+  <w:num w:numId="26">
+    <w:abstractNumId w:val="23"/>
   </w:num>
-  <w:num w:numId="16">
-    <w:abstractNumId w:val="45"/>
-  </w:num>
-  <w:num w:numId="17">
+  <w:num w:numId="27">
     <w:abstractNumId w:val="48"/>
   </w:num>
-  <w:num w:numId="18">
-    <w:abstractNumId w:val="10"/>
-  </w:num>
-  <w:num w:numId="19">
-    <w:abstractNumId w:val="44"/>
-  </w:num>
-  <w:num w:numId="20">
-    <w:abstractNumId w:val="43"/>
-  </w:num>
-  <w:num w:numId="21">
-    <w:abstractNumId w:val="16"/>
-  </w:num>
-  <w:num w:numId="22">
-    <w:abstractNumId w:val="21"/>
-  </w:num>
-  <w:num w:numId="23">
-    <w:abstractNumId w:val="18"/>
-  </w:num>
-  <w:num w:numId="24">
-    <w:abstractNumId w:val="31"/>
-  </w:num>
-  <w:num w:numId="25">
-    <w:abstractNumId w:val="28"/>
-  </w:num>
-  <w:num w:numId="26">
-    <w:abstractNumId w:val="20"/>
-  </w:num>
-  <w:num w:numId="27">
-    <w:abstractNumId w:val="42"/>
-  </w:num>
   <w:num w:numId="28">
-    <w:abstractNumId w:val="29"/>
+    <w:abstractNumId w:val="34"/>
   </w:num>
   <w:num w:numId="29">
-    <w:abstractNumId w:val="17"/>
+    <w:abstractNumId w:val="20"/>
   </w:num>
   <w:num w:numId="30">
     <w:abstractNumId w:val="2"/>
   </w:num>
   <w:num w:numId="31">
-    <w:abstractNumId w:val="41"/>
+    <w:abstractNumId w:val="47"/>
   </w:num>
   <w:num w:numId="32">
-    <w:abstractNumId w:val="19"/>
+    <w:abstractNumId w:val="22"/>
   </w:num>
   <w:num w:numId="33">
-    <w:abstractNumId w:val="5"/>
+    <w:abstractNumId w:val="6"/>
   </w:num>
   <w:num w:numId="34">
-    <w:abstractNumId w:val="24"/>
+    <w:abstractNumId w:val="28"/>
   </w:num>
   <w:num w:numId="35">
-    <w:abstractNumId w:val="7"/>
+    <w:abstractNumId w:val="9"/>
   </w:num>
   <w:num w:numId="36">
-    <w:abstractNumId w:val="26"/>
+    <w:abstractNumId w:val="30"/>
   </w:num>
   <w:num w:numId="37">
     <w:abstractNumId w:val="1"/>
   </w:num>
   <w:num w:numId="38">
+    <w:abstractNumId w:val="44"/>
+  </w:num>
+  <w:num w:numId="39">
+    <w:abstractNumId w:val="26"/>
+  </w:num>
+  <w:num w:numId="40">
     <w:abstractNumId w:val="38"/>
   </w:num>
-  <w:num w:numId="39">
-    <w:abstractNumId w:val="22"/>
-  </w:num>
-  <w:num w:numId="40">
-    <w:abstractNumId w:val="33"/>
-  </w:num>
   <w:num w:numId="41">
-    <w:abstractNumId w:val="15"/>
+    <w:abstractNumId w:val="18"/>
   </w:num>
   <w:num w:numId="42">
-    <w:abstractNumId w:val="47"/>
+    <w:abstractNumId w:val="53"/>
   </w:num>
   <w:num w:numId="43">
     <w:abstractNumId w:val="3"/>
   </w:num>
   <w:num w:numId="44">
+    <w:abstractNumId w:val="45"/>
+  </w:num>
+  <w:num w:numId="45">
+    <w:abstractNumId w:val="31"/>
+  </w:num>
+  <w:num w:numId="46">
     <w:abstractNumId w:val="39"/>
   </w:num>
-  <w:num w:numId="45">
-    <w:abstractNumId w:val="27"/>
-  </w:num>
-  <w:num w:numId="46">
-    <w:abstractNumId w:val="34"/>
-  </w:num>
   <w:num w:numId="47">
-    <w:abstractNumId w:val="6"/>
+    <w:abstractNumId w:val="8"/>
   </w:num>
   <w:num w:numId="48">
-    <w:abstractNumId w:val="30"/>
+    <w:abstractNumId w:val="35"/>
   </w:num>
   <w:num w:numId="49">
+    <w:abstractNumId w:val="15"/>
+  </w:num>
+  <w:num w:numId="50">
     <w:abstractNumId w:val="12"/>
   </w:num>
-  <w:num w:numId="50">
-    <w:abstractNumId w:val="9"/>
+  <w:num w:numId="51">
+    <w:abstractNumId w:val="40"/>
   </w:num>
-  <w:num w:numId="51">
-    <w:abstractNumId w:val="35"/>
+  <w:num w:numId="52">
+    <w:abstractNumId w:val="25"/>
+  </w:num>
+  <w:num w:numId="53">
+    <w:abstractNumId w:val="7"/>
+  </w:num>
+  <w:num w:numId="54">
+    <w:abstractNumId w:val="32"/>
+  </w:num>
+  <w:num w:numId="55">
+    <w:abstractNumId w:val="5"/>
+  </w:num>
+  <w:num w:numId="56">
+    <w:abstractNumId w:val="42"/>
+  </w:num>
+  <w:num w:numId="57">
+    <w:abstractNumId w:val="11"/>
   </w:num>
   <w:numIdMacAtCleanup w:val="50"/>
 </w:numbering>

</xml_diff>

<commit_message>
Updated with new dates for Parking sensor and GPS
</commit_message>
<xml_diff>
--- a/Phase3/Development Plan.docx
+++ b/Phase3/Development Plan.docx
@@ -22,7 +22,10 @@
               <w:bottom w:val="single" w:sz="12" w:space="0" w:color="auto"/>
             </w:tcBorders>
           </w:tcPr>
-          <w:p/>
+          <w:p>
+            <w:bookmarkStart w:id="0" w:name="_GoBack"/>
+            <w:bookmarkEnd w:id="0"/>
+          </w:p>
         </w:tc>
         <w:tc>
           <w:tcPr>
@@ -2715,8 +2718,6 @@
             <w:r>
               <w:t>GPS</w:t>
             </w:r>
-            <w:bookmarkStart w:id="0" w:name="_GoBack"/>
-            <w:bookmarkEnd w:id="0"/>
           </w:p>
           <w:p>
             <w:pPr>

</xml_diff>